<commit_message>
Uploaded the revised Event table
</commit_message>
<xml_diff>
--- a/Documentation/SRS_AlreadyChecked.docx
+++ b/Documentation/SRS_AlreadyChecked.docx
@@ -372,23 +372,13 @@
           <w:sz w:val="28"/>
         </w:rPr>
       </w:pPr>
-      <w:proofErr w:type="spellStart"/>
       <w:r>
         <w:rPr>
           <w:b/>
           <w:i w:val="0"/>
           <w:sz w:val="28"/>
         </w:rPr>
-        <w:t>Alabado</w:t>
-      </w:r>
-      <w:proofErr w:type="spellEnd"/>
-      <w:r>
-        <w:rPr>
-          <w:b/>
-          <w:i w:val="0"/>
-          <w:sz w:val="28"/>
-        </w:rPr>
-        <w:t>, Matthew Arnold</w:t>
+        <w:t>Alabado, Matthew Arnold</w:t>
       </w:r>
     </w:p>
     <w:p>
@@ -414,23 +404,13 @@
           <w:sz w:val="28"/>
         </w:rPr>
       </w:pPr>
-      <w:proofErr w:type="spellStart"/>
       <w:r>
         <w:rPr>
           <w:b/>
           <w:i w:val="0"/>
           <w:sz w:val="28"/>
         </w:rPr>
-        <w:t>Pamittan</w:t>
-      </w:r>
-      <w:proofErr w:type="spellEnd"/>
-      <w:r>
-        <w:rPr>
-          <w:b/>
-          <w:i w:val="0"/>
-          <w:sz w:val="28"/>
-        </w:rPr>
-        <w:t>, Engel-Jan, L.</w:t>
+        <w:t>Pamittan, Engel-Jan, L.</w:t>
       </w:r>
     </w:p>
     <w:p>
@@ -718,7 +698,7 @@
         <w:ind w:left="-5"/>
         <w:jc w:val="center"/>
       </w:pPr>
-      <w:bookmarkStart w:id="0" w:name="_Toc6260"/>
+      <w:bookmarkStart w:id="0" w:name="_Toc500702788"/>
       <w:r>
         <w:lastRenderedPageBreak/>
         <w:t>Table of Contents</w:t>
@@ -738,15 +718,21 @@
           <w:docPartGallery w:val="Table of Contents"/>
         </w:docPartObj>
       </w:sdtPr>
-      <w:sdtEndPr/>
       <w:sdtContent>
         <w:p>
           <w:pPr>
             <w:pStyle w:val="TOC1"/>
             <w:tabs>
-              <w:tab w:val="right" w:leader="dot" w:pos="9472"/>
+              <w:tab w:val="right" w:leader="dot" w:pos="9461"/>
             </w:tabs>
-            <w:jc w:val="center"/>
+            <w:rPr>
+              <w:rFonts w:asciiTheme="minorHAnsi" w:eastAsiaTheme="minorEastAsia" w:hAnsiTheme="minorHAnsi" w:cstheme="minorBidi"/>
+              <w:b w:val="0"/>
+              <w:noProof/>
+              <w:color w:val="auto"/>
+              <w:sz w:val="22"/>
+              <w:lang w:val="en-PH" w:eastAsia="en-PH"/>
+            </w:rPr>
           </w:pPr>
           <w:r>
             <w:fldChar w:fldCharType="begin"/>
@@ -757,26 +743,60 @@
           <w:r>
             <w:fldChar w:fldCharType="separate"/>
           </w:r>
-          <w:hyperlink w:anchor="_Toc6260">
-            <w:r>
+          <w:hyperlink w:anchor="_Toc500702788" w:history="1">
+            <w:r>
+              <w:rPr>
+                <w:rStyle w:val="Hyperlink"/>
+                <w:noProof/>
+              </w:rPr>
               <w:t>Table of Contents</w:t>
             </w:r>
             <w:r>
+              <w:rPr>
+                <w:noProof/>
+                <w:webHidden/>
+              </w:rPr>
               <w:tab/>
             </w:r>
             <w:r>
+              <w:rPr>
+                <w:noProof/>
+                <w:webHidden/>
+              </w:rPr>
               <w:fldChar w:fldCharType="begin"/>
             </w:r>
             <w:r>
-              <w:instrText>PAGEREF _Toc6260 \h</w:instrText>
-            </w:r>
-            <w:r>
+              <w:rPr>
+                <w:noProof/>
+                <w:webHidden/>
+              </w:rPr>
+              <w:instrText xml:space="preserve"> PAGEREF _Toc500702788 \h </w:instrText>
+            </w:r>
+            <w:r>
+              <w:rPr>
+                <w:noProof/>
+                <w:webHidden/>
+              </w:rPr>
+            </w:r>
+            <w:r>
+              <w:rPr>
+                <w:noProof/>
+                <w:webHidden/>
+              </w:rPr>
               <w:fldChar w:fldCharType="separate"/>
             </w:r>
             <w:r>
-              <w:t xml:space="preserve">ii </w:t>
-            </w:r>
-            <w:r>
+              <w:rPr>
+                <w:noProof/>
+                <w:webHidden/>
+              </w:rPr>
+              <w:t>2</w:t>
+            </w:r>
+            <w:r>
+              <w:rPr>
+                <w:noProof/>
+                <w:webHidden/>
+              </w:rPr>
               <w:fldChar w:fldCharType="end"/>
             </w:r>
           </w:hyperlink>
@@ -785,30 +805,71 @@
           <w:pPr>
             <w:pStyle w:val="TOC1"/>
             <w:tabs>
-              <w:tab w:val="right" w:leader="dot" w:pos="9472"/>
+              <w:tab w:val="right" w:leader="dot" w:pos="9461"/>
             </w:tabs>
-            <w:jc w:val="center"/>
+            <w:rPr>
+              <w:rFonts w:asciiTheme="minorHAnsi" w:eastAsiaTheme="minorEastAsia" w:hAnsiTheme="minorHAnsi" w:cstheme="minorBidi"/>
+              <w:b w:val="0"/>
+              <w:noProof/>
+              <w:color w:val="auto"/>
+              <w:sz w:val="22"/>
+              <w:lang w:val="en-PH" w:eastAsia="en-PH"/>
+            </w:rPr>
           </w:pPr>
-          <w:hyperlink w:anchor="_Toc6261">
-            <w:r>
+          <w:hyperlink w:anchor="_Toc500702789" w:history="1">
+            <w:r>
+              <w:rPr>
+                <w:rStyle w:val="Hyperlink"/>
+                <w:noProof/>
+              </w:rPr>
               <w:t>Revision History</w:t>
             </w:r>
             <w:r>
+              <w:rPr>
+                <w:noProof/>
+                <w:webHidden/>
+              </w:rPr>
               <w:tab/>
             </w:r>
             <w:r>
+              <w:rPr>
+                <w:noProof/>
+                <w:webHidden/>
+              </w:rPr>
               <w:fldChar w:fldCharType="begin"/>
             </w:r>
             <w:r>
-              <w:instrText>PAGEREF _Toc6261 \h</w:instrText>
-            </w:r>
-            <w:r>
+              <w:rPr>
+                <w:noProof/>
+                <w:webHidden/>
+              </w:rPr>
+              <w:instrText xml:space="preserve"> PAGEREF _Toc500702789 \h </w:instrText>
+            </w:r>
+            <w:r>
+              <w:rPr>
+                <w:noProof/>
+                <w:webHidden/>
+              </w:rPr>
+            </w:r>
+            <w:r>
+              <w:rPr>
+                <w:noProof/>
+                <w:webHidden/>
+              </w:rPr>
               <w:fldChar w:fldCharType="separate"/>
             </w:r>
             <w:r>
-              <w:t xml:space="preserve">ii </w:t>
-            </w:r>
-            <w:r>
+              <w:rPr>
+                <w:noProof/>
+                <w:webHidden/>
+              </w:rPr>
+              <w:t>2</w:t>
+            </w:r>
+            <w:r>
+              <w:rPr>
+                <w:noProof/>
+                <w:webHidden/>
+              </w:rPr>
               <w:fldChar w:fldCharType="end"/>
             </w:r>
           </w:hyperlink>
@@ -817,30 +878,91 @@
           <w:pPr>
             <w:pStyle w:val="TOC1"/>
             <w:tabs>
-              <w:tab w:val="right" w:leader="dot" w:pos="9472"/>
+              <w:tab w:val="left" w:pos="440"/>
+              <w:tab w:val="right" w:leader="dot" w:pos="9461"/>
             </w:tabs>
-            <w:jc w:val="center"/>
+            <w:rPr>
+              <w:rFonts w:asciiTheme="minorHAnsi" w:eastAsiaTheme="minorEastAsia" w:hAnsiTheme="minorHAnsi" w:cstheme="minorBidi"/>
+              <w:b w:val="0"/>
+              <w:noProof/>
+              <w:color w:val="auto"/>
+              <w:sz w:val="22"/>
+              <w:lang w:val="en-PH" w:eastAsia="en-PH"/>
+            </w:rPr>
           </w:pPr>
-          <w:hyperlink w:anchor="_Toc6262">
-            <w:r>
-              <w:t>1. Introduction</w:t>
-            </w:r>
-            <w:r>
+          <w:hyperlink w:anchor="_Toc500702790" w:history="1">
+            <w:r>
+              <w:rPr>
+                <w:rStyle w:val="Hyperlink"/>
+                <w:noProof/>
+                <w:u w:color="000000"/>
+              </w:rPr>
+              <w:t>1.</w:t>
+            </w:r>
+            <w:r>
+              <w:rPr>
+                <w:rFonts w:asciiTheme="minorHAnsi" w:eastAsiaTheme="minorEastAsia" w:hAnsiTheme="minorHAnsi" w:cstheme="minorBidi"/>
+                <w:b w:val="0"/>
+                <w:noProof/>
+                <w:color w:val="auto"/>
+                <w:sz w:val="22"/>
+                <w:lang w:val="en-PH" w:eastAsia="en-PH"/>
+              </w:rPr>
               <w:tab/>
             </w:r>
             <w:r>
+              <w:rPr>
+                <w:rStyle w:val="Hyperlink"/>
+                <w:noProof/>
+              </w:rPr>
+              <w:t>Introduction</w:t>
+            </w:r>
+            <w:r>
+              <w:rPr>
+                <w:noProof/>
+                <w:webHidden/>
+              </w:rPr>
+              <w:tab/>
+            </w:r>
+            <w:r>
+              <w:rPr>
+                <w:noProof/>
+                <w:webHidden/>
+              </w:rPr>
               <w:fldChar w:fldCharType="begin"/>
             </w:r>
             <w:r>
-              <w:instrText>PAGEREF _Toc6262 \h</w:instrText>
-            </w:r>
-            <w:r>
+              <w:rPr>
+                <w:noProof/>
+                <w:webHidden/>
+              </w:rPr>
+              <w:instrText xml:space="preserve"> PAGEREF _Toc500702790 \h </w:instrText>
+            </w:r>
+            <w:r>
+              <w:rPr>
+                <w:noProof/>
+                <w:webHidden/>
+              </w:rPr>
+            </w:r>
+            <w:r>
+              <w:rPr>
+                <w:noProof/>
+                <w:webHidden/>
+              </w:rPr>
               <w:fldChar w:fldCharType="separate"/>
             </w:r>
             <w:r>
-              <w:t xml:space="preserve">1 </w:t>
-            </w:r>
-            <w:r>
+              <w:rPr>
+                <w:noProof/>
+                <w:webHidden/>
+              </w:rPr>
+              <w:t>1</w:t>
+            </w:r>
+            <w:r>
+              <w:rPr>
+                <w:noProof/>
+                <w:webHidden/>
+              </w:rPr>
               <w:fldChar w:fldCharType="end"/>
             </w:r>
           </w:hyperlink>
@@ -849,30 +971,87 @@
           <w:pPr>
             <w:pStyle w:val="TOC2"/>
             <w:tabs>
-              <w:tab w:val="right" w:leader="dot" w:pos="9472"/>
+              <w:tab w:val="left" w:pos="880"/>
+              <w:tab w:val="right" w:leader="dot" w:pos="9461"/>
             </w:tabs>
-            <w:jc w:val="center"/>
+            <w:rPr>
+              <w:rFonts w:asciiTheme="minorHAnsi" w:eastAsiaTheme="minorEastAsia" w:hAnsiTheme="minorHAnsi" w:cstheme="minorBidi"/>
+              <w:noProof/>
+              <w:color w:val="auto"/>
+              <w:lang w:val="en-PH" w:eastAsia="en-PH"/>
+            </w:rPr>
           </w:pPr>
-          <w:hyperlink w:anchor="_Toc6263">
-            <w:r>
-              <w:t>1.1 Purpose</w:t>
-            </w:r>
-            <w:r>
+          <w:hyperlink w:anchor="_Toc500702791" w:history="1">
+            <w:r>
+              <w:rPr>
+                <w:rStyle w:val="Hyperlink"/>
+                <w:noProof/>
+                <w:u w:color="000000"/>
+              </w:rPr>
+              <w:t>1.1</w:t>
+            </w:r>
+            <w:r>
+              <w:rPr>
+                <w:rFonts w:asciiTheme="minorHAnsi" w:eastAsiaTheme="minorEastAsia" w:hAnsiTheme="minorHAnsi" w:cstheme="minorBidi"/>
+                <w:noProof/>
+                <w:color w:val="auto"/>
+                <w:lang w:val="en-PH" w:eastAsia="en-PH"/>
+              </w:rPr>
               <w:tab/>
             </w:r>
             <w:r>
+              <w:rPr>
+                <w:rStyle w:val="Hyperlink"/>
+                <w:noProof/>
+              </w:rPr>
+              <w:t>Purpose</w:t>
+            </w:r>
+            <w:r>
+              <w:rPr>
+                <w:noProof/>
+                <w:webHidden/>
+              </w:rPr>
+              <w:tab/>
+            </w:r>
+            <w:r>
+              <w:rPr>
+                <w:noProof/>
+                <w:webHidden/>
+              </w:rPr>
               <w:fldChar w:fldCharType="begin"/>
             </w:r>
             <w:r>
-              <w:instrText>PAGEREF _Toc6263 \h</w:instrText>
-            </w:r>
-            <w:r>
+              <w:rPr>
+                <w:noProof/>
+                <w:webHidden/>
+              </w:rPr>
+              <w:instrText xml:space="preserve"> PAGEREF _Toc500702791 \h </w:instrText>
+            </w:r>
+            <w:r>
+              <w:rPr>
+                <w:noProof/>
+                <w:webHidden/>
+              </w:rPr>
+            </w:r>
+            <w:r>
+              <w:rPr>
+                <w:noProof/>
+                <w:webHidden/>
+              </w:rPr>
               <w:fldChar w:fldCharType="separate"/>
             </w:r>
             <w:r>
-              <w:t xml:space="preserve">1 </w:t>
-            </w:r>
-            <w:r>
+              <w:rPr>
+                <w:noProof/>
+                <w:webHidden/>
+              </w:rPr>
+              <w:t>1</w:t>
+            </w:r>
+            <w:r>
+              <w:rPr>
+                <w:noProof/>
+                <w:webHidden/>
+              </w:rPr>
               <w:fldChar w:fldCharType="end"/>
             </w:r>
           </w:hyperlink>
@@ -881,30 +1060,87 @@
           <w:pPr>
             <w:pStyle w:val="TOC2"/>
             <w:tabs>
-              <w:tab w:val="right" w:leader="dot" w:pos="9472"/>
+              <w:tab w:val="left" w:pos="880"/>
+              <w:tab w:val="right" w:leader="dot" w:pos="9461"/>
             </w:tabs>
-            <w:jc w:val="center"/>
+            <w:rPr>
+              <w:rFonts w:asciiTheme="minorHAnsi" w:eastAsiaTheme="minorEastAsia" w:hAnsiTheme="minorHAnsi" w:cstheme="minorBidi"/>
+              <w:noProof/>
+              <w:color w:val="auto"/>
+              <w:lang w:val="en-PH" w:eastAsia="en-PH"/>
+            </w:rPr>
           </w:pPr>
-          <w:hyperlink w:anchor="_Toc6264">
-            <w:r>
-              <w:t>1.2 Document Conventions</w:t>
-            </w:r>
-            <w:r>
+          <w:hyperlink w:anchor="_Toc500702792" w:history="1">
+            <w:r>
+              <w:rPr>
+                <w:rStyle w:val="Hyperlink"/>
+                <w:noProof/>
+                <w:u w:color="000000"/>
+              </w:rPr>
+              <w:t>1.2</w:t>
+            </w:r>
+            <w:r>
+              <w:rPr>
+                <w:rFonts w:asciiTheme="minorHAnsi" w:eastAsiaTheme="minorEastAsia" w:hAnsiTheme="minorHAnsi" w:cstheme="minorBidi"/>
+                <w:noProof/>
+                <w:color w:val="auto"/>
+                <w:lang w:val="en-PH" w:eastAsia="en-PH"/>
+              </w:rPr>
               <w:tab/>
             </w:r>
             <w:r>
+              <w:rPr>
+                <w:rStyle w:val="Hyperlink"/>
+                <w:noProof/>
+              </w:rPr>
+              <w:t>Document Conventions</w:t>
+            </w:r>
+            <w:r>
+              <w:rPr>
+                <w:noProof/>
+                <w:webHidden/>
+              </w:rPr>
+              <w:tab/>
+            </w:r>
+            <w:r>
+              <w:rPr>
+                <w:noProof/>
+                <w:webHidden/>
+              </w:rPr>
               <w:fldChar w:fldCharType="begin"/>
             </w:r>
             <w:r>
-              <w:instrText>PAGEREF _Toc6264 \h</w:instrText>
-            </w:r>
-            <w:r>
+              <w:rPr>
+                <w:noProof/>
+                <w:webHidden/>
+              </w:rPr>
+              <w:instrText xml:space="preserve"> PAGEREF _Toc500702792 \h </w:instrText>
+            </w:r>
+            <w:r>
+              <w:rPr>
+                <w:noProof/>
+                <w:webHidden/>
+              </w:rPr>
+            </w:r>
+            <w:r>
+              <w:rPr>
+                <w:noProof/>
+                <w:webHidden/>
+              </w:rPr>
               <w:fldChar w:fldCharType="separate"/>
             </w:r>
             <w:r>
-              <w:t xml:space="preserve">1 </w:t>
-            </w:r>
-            <w:r>
+              <w:rPr>
+                <w:noProof/>
+                <w:webHidden/>
+              </w:rPr>
+              <w:t>1</w:t>
+            </w:r>
+            <w:r>
+              <w:rPr>
+                <w:noProof/>
+                <w:webHidden/>
+              </w:rPr>
               <w:fldChar w:fldCharType="end"/>
             </w:r>
           </w:hyperlink>
@@ -913,30 +1149,87 @@
           <w:pPr>
             <w:pStyle w:val="TOC2"/>
             <w:tabs>
-              <w:tab w:val="right" w:leader="dot" w:pos="9472"/>
+              <w:tab w:val="left" w:pos="880"/>
+              <w:tab w:val="right" w:leader="dot" w:pos="9461"/>
             </w:tabs>
-            <w:jc w:val="center"/>
+            <w:rPr>
+              <w:rFonts w:asciiTheme="minorHAnsi" w:eastAsiaTheme="minorEastAsia" w:hAnsiTheme="minorHAnsi" w:cstheme="minorBidi"/>
+              <w:noProof/>
+              <w:color w:val="auto"/>
+              <w:lang w:val="en-PH" w:eastAsia="en-PH"/>
+            </w:rPr>
           </w:pPr>
-          <w:hyperlink w:anchor="_Toc6265">
-            <w:r>
-              <w:t>1.3 Intended Audience and Reading Suggestions</w:t>
-            </w:r>
-            <w:r>
+          <w:hyperlink w:anchor="_Toc500702793" w:history="1">
+            <w:r>
+              <w:rPr>
+                <w:rStyle w:val="Hyperlink"/>
+                <w:noProof/>
+                <w:u w:color="000000"/>
+              </w:rPr>
+              <w:t>1.3</w:t>
+            </w:r>
+            <w:r>
+              <w:rPr>
+                <w:rFonts w:asciiTheme="minorHAnsi" w:eastAsiaTheme="minorEastAsia" w:hAnsiTheme="minorHAnsi" w:cstheme="minorBidi"/>
+                <w:noProof/>
+                <w:color w:val="auto"/>
+                <w:lang w:val="en-PH" w:eastAsia="en-PH"/>
+              </w:rPr>
               <w:tab/>
             </w:r>
             <w:r>
+              <w:rPr>
+                <w:rStyle w:val="Hyperlink"/>
+                <w:noProof/>
+              </w:rPr>
+              <w:t>Intended Audience and Reading Suggestions</w:t>
+            </w:r>
+            <w:r>
+              <w:rPr>
+                <w:noProof/>
+                <w:webHidden/>
+              </w:rPr>
+              <w:tab/>
+            </w:r>
+            <w:r>
+              <w:rPr>
+                <w:noProof/>
+                <w:webHidden/>
+              </w:rPr>
               <w:fldChar w:fldCharType="begin"/>
             </w:r>
             <w:r>
-              <w:instrText>PAGEREF _Toc6265 \h</w:instrText>
-            </w:r>
-            <w:r>
+              <w:rPr>
+                <w:noProof/>
+                <w:webHidden/>
+              </w:rPr>
+              <w:instrText xml:space="preserve"> PAGEREF _Toc500702793 \h </w:instrText>
+            </w:r>
+            <w:r>
+              <w:rPr>
+                <w:noProof/>
+                <w:webHidden/>
+              </w:rPr>
+            </w:r>
+            <w:r>
+              <w:rPr>
+                <w:noProof/>
+                <w:webHidden/>
+              </w:rPr>
               <w:fldChar w:fldCharType="separate"/>
             </w:r>
             <w:r>
-              <w:t xml:space="preserve">1 </w:t>
-            </w:r>
-            <w:r>
+              <w:rPr>
+                <w:noProof/>
+                <w:webHidden/>
+              </w:rPr>
+              <w:t>1</w:t>
+            </w:r>
+            <w:r>
+              <w:rPr>
+                <w:noProof/>
+                <w:webHidden/>
+              </w:rPr>
               <w:fldChar w:fldCharType="end"/>
             </w:r>
           </w:hyperlink>
@@ -945,30 +1238,87 @@
           <w:pPr>
             <w:pStyle w:val="TOC2"/>
             <w:tabs>
-              <w:tab w:val="right" w:leader="dot" w:pos="9472"/>
+              <w:tab w:val="left" w:pos="880"/>
+              <w:tab w:val="right" w:leader="dot" w:pos="9461"/>
             </w:tabs>
-            <w:jc w:val="center"/>
+            <w:rPr>
+              <w:rFonts w:asciiTheme="minorHAnsi" w:eastAsiaTheme="minorEastAsia" w:hAnsiTheme="minorHAnsi" w:cstheme="minorBidi"/>
+              <w:noProof/>
+              <w:color w:val="auto"/>
+              <w:lang w:val="en-PH" w:eastAsia="en-PH"/>
+            </w:rPr>
           </w:pPr>
-          <w:hyperlink w:anchor="_Toc6266">
-            <w:r>
-              <w:t>1.4 Product Scope</w:t>
-            </w:r>
-            <w:r>
+          <w:hyperlink w:anchor="_Toc500702794" w:history="1">
+            <w:r>
+              <w:rPr>
+                <w:rStyle w:val="Hyperlink"/>
+                <w:noProof/>
+                <w:u w:color="000000"/>
+              </w:rPr>
+              <w:t>1.4</w:t>
+            </w:r>
+            <w:r>
+              <w:rPr>
+                <w:rFonts w:asciiTheme="minorHAnsi" w:eastAsiaTheme="minorEastAsia" w:hAnsiTheme="minorHAnsi" w:cstheme="minorBidi"/>
+                <w:noProof/>
+                <w:color w:val="auto"/>
+                <w:lang w:val="en-PH" w:eastAsia="en-PH"/>
+              </w:rPr>
               <w:tab/>
             </w:r>
             <w:r>
+              <w:rPr>
+                <w:rStyle w:val="Hyperlink"/>
+                <w:noProof/>
+              </w:rPr>
+              <w:t>Product Scope</w:t>
+            </w:r>
+            <w:r>
+              <w:rPr>
+                <w:noProof/>
+                <w:webHidden/>
+              </w:rPr>
+              <w:tab/>
+            </w:r>
+            <w:r>
+              <w:rPr>
+                <w:noProof/>
+                <w:webHidden/>
+              </w:rPr>
               <w:fldChar w:fldCharType="begin"/>
             </w:r>
             <w:r>
-              <w:instrText>PAGEREF _Toc6266 \h</w:instrText>
-            </w:r>
-            <w:r>
+              <w:rPr>
+                <w:noProof/>
+                <w:webHidden/>
+              </w:rPr>
+              <w:instrText xml:space="preserve"> PAGEREF _Toc500702794 \h </w:instrText>
+            </w:r>
+            <w:r>
+              <w:rPr>
+                <w:noProof/>
+                <w:webHidden/>
+              </w:rPr>
+            </w:r>
+            <w:r>
+              <w:rPr>
+                <w:noProof/>
+                <w:webHidden/>
+              </w:rPr>
               <w:fldChar w:fldCharType="separate"/>
             </w:r>
             <w:r>
-              <w:t xml:space="preserve">1 </w:t>
-            </w:r>
-            <w:r>
+              <w:rPr>
+                <w:noProof/>
+                <w:webHidden/>
+              </w:rPr>
+              <w:t>1</w:t>
+            </w:r>
+            <w:r>
+              <w:rPr>
+                <w:noProof/>
+                <w:webHidden/>
+              </w:rPr>
               <w:fldChar w:fldCharType="end"/>
             </w:r>
           </w:hyperlink>
@@ -977,30 +1327,87 @@
           <w:pPr>
             <w:pStyle w:val="TOC2"/>
             <w:tabs>
-              <w:tab w:val="right" w:leader="dot" w:pos="9472"/>
+              <w:tab w:val="left" w:pos="880"/>
+              <w:tab w:val="right" w:leader="dot" w:pos="9461"/>
             </w:tabs>
-            <w:jc w:val="center"/>
+            <w:rPr>
+              <w:rFonts w:asciiTheme="minorHAnsi" w:eastAsiaTheme="minorEastAsia" w:hAnsiTheme="minorHAnsi" w:cstheme="minorBidi"/>
+              <w:noProof/>
+              <w:color w:val="auto"/>
+              <w:lang w:val="en-PH" w:eastAsia="en-PH"/>
+            </w:rPr>
           </w:pPr>
-          <w:hyperlink w:anchor="_Toc6267">
-            <w:r>
-              <w:t>1.5 References</w:t>
-            </w:r>
-            <w:r>
+          <w:hyperlink w:anchor="_Toc500702795" w:history="1">
+            <w:r>
+              <w:rPr>
+                <w:rStyle w:val="Hyperlink"/>
+                <w:noProof/>
+                <w:u w:color="000000"/>
+              </w:rPr>
+              <w:t>1.5</w:t>
+            </w:r>
+            <w:r>
+              <w:rPr>
+                <w:rFonts w:asciiTheme="minorHAnsi" w:eastAsiaTheme="minorEastAsia" w:hAnsiTheme="minorHAnsi" w:cstheme="minorBidi"/>
+                <w:noProof/>
+                <w:color w:val="auto"/>
+                <w:lang w:val="en-PH" w:eastAsia="en-PH"/>
+              </w:rPr>
               <w:tab/>
             </w:r>
             <w:r>
+              <w:rPr>
+                <w:rStyle w:val="Hyperlink"/>
+                <w:noProof/>
+              </w:rPr>
+              <w:t>References</w:t>
+            </w:r>
+            <w:r>
+              <w:rPr>
+                <w:noProof/>
+                <w:webHidden/>
+              </w:rPr>
+              <w:tab/>
+            </w:r>
+            <w:r>
+              <w:rPr>
+                <w:noProof/>
+                <w:webHidden/>
+              </w:rPr>
               <w:fldChar w:fldCharType="begin"/>
             </w:r>
             <w:r>
-              <w:instrText>PAGEREF _Toc6267 \h</w:instrText>
-            </w:r>
-            <w:r>
+              <w:rPr>
+                <w:noProof/>
+                <w:webHidden/>
+              </w:rPr>
+              <w:instrText xml:space="preserve"> PAGEREF _Toc500702795 \h </w:instrText>
+            </w:r>
+            <w:r>
+              <w:rPr>
+                <w:noProof/>
+                <w:webHidden/>
+              </w:rPr>
+            </w:r>
+            <w:r>
+              <w:rPr>
+                <w:noProof/>
+                <w:webHidden/>
+              </w:rPr>
               <w:fldChar w:fldCharType="separate"/>
             </w:r>
             <w:r>
-              <w:t xml:space="preserve">1 </w:t>
-            </w:r>
-            <w:r>
+              <w:rPr>
+                <w:noProof/>
+                <w:webHidden/>
+              </w:rPr>
+              <w:t>2</w:t>
+            </w:r>
+            <w:r>
+              <w:rPr>
+                <w:noProof/>
+                <w:webHidden/>
+              </w:rPr>
               <w:fldChar w:fldCharType="end"/>
             </w:r>
           </w:hyperlink>
@@ -1009,30 +1416,91 @@
           <w:pPr>
             <w:pStyle w:val="TOC1"/>
             <w:tabs>
-              <w:tab w:val="right" w:leader="dot" w:pos="9472"/>
+              <w:tab w:val="left" w:pos="440"/>
+              <w:tab w:val="right" w:leader="dot" w:pos="9461"/>
             </w:tabs>
-            <w:jc w:val="center"/>
+            <w:rPr>
+              <w:rFonts w:asciiTheme="minorHAnsi" w:eastAsiaTheme="minorEastAsia" w:hAnsiTheme="minorHAnsi" w:cstheme="minorBidi"/>
+              <w:b w:val="0"/>
+              <w:noProof/>
+              <w:color w:val="auto"/>
+              <w:sz w:val="22"/>
+              <w:lang w:val="en-PH" w:eastAsia="en-PH"/>
+            </w:rPr>
           </w:pPr>
-          <w:hyperlink w:anchor="_Toc6268">
-            <w:r>
-              <w:t>2. Overall Description</w:t>
-            </w:r>
-            <w:r>
+          <w:hyperlink w:anchor="_Toc500702796" w:history="1">
+            <w:r>
+              <w:rPr>
+                <w:rStyle w:val="Hyperlink"/>
+                <w:noProof/>
+                <w:u w:color="000000"/>
+              </w:rPr>
+              <w:t>2.</w:t>
+            </w:r>
+            <w:r>
+              <w:rPr>
+                <w:rFonts w:asciiTheme="minorHAnsi" w:eastAsiaTheme="minorEastAsia" w:hAnsiTheme="minorHAnsi" w:cstheme="minorBidi"/>
+                <w:b w:val="0"/>
+                <w:noProof/>
+                <w:color w:val="auto"/>
+                <w:sz w:val="22"/>
+                <w:lang w:val="en-PH" w:eastAsia="en-PH"/>
+              </w:rPr>
               <w:tab/>
             </w:r>
             <w:r>
+              <w:rPr>
+                <w:rStyle w:val="Hyperlink"/>
+                <w:noProof/>
+              </w:rPr>
+              <w:t>Overall Description</w:t>
+            </w:r>
+            <w:r>
+              <w:rPr>
+                <w:noProof/>
+                <w:webHidden/>
+              </w:rPr>
+              <w:tab/>
+            </w:r>
+            <w:r>
+              <w:rPr>
+                <w:noProof/>
+                <w:webHidden/>
+              </w:rPr>
               <w:fldChar w:fldCharType="begin"/>
             </w:r>
             <w:r>
-              <w:instrText>PAGEREF _Toc6268 \h</w:instrText>
-            </w:r>
-            <w:r>
+              <w:rPr>
+                <w:noProof/>
+                <w:webHidden/>
+              </w:rPr>
+              <w:instrText xml:space="preserve"> PAGEREF _Toc500702796 \h </w:instrText>
+            </w:r>
+            <w:r>
+              <w:rPr>
+                <w:noProof/>
+                <w:webHidden/>
+              </w:rPr>
+            </w:r>
+            <w:r>
+              <w:rPr>
+                <w:noProof/>
+                <w:webHidden/>
+              </w:rPr>
               <w:fldChar w:fldCharType="separate"/>
             </w:r>
             <w:r>
-              <w:t xml:space="preserve">2 </w:t>
-            </w:r>
-            <w:r>
+              <w:rPr>
+                <w:noProof/>
+                <w:webHidden/>
+              </w:rPr>
+              <w:t>2</w:t>
+            </w:r>
+            <w:r>
+              <w:rPr>
+                <w:noProof/>
+                <w:webHidden/>
+              </w:rPr>
               <w:fldChar w:fldCharType="end"/>
             </w:r>
           </w:hyperlink>
@@ -1041,30 +1509,87 @@
           <w:pPr>
             <w:pStyle w:val="TOC2"/>
             <w:tabs>
-              <w:tab w:val="right" w:leader="dot" w:pos="9472"/>
+              <w:tab w:val="left" w:pos="880"/>
+              <w:tab w:val="right" w:leader="dot" w:pos="9461"/>
             </w:tabs>
-            <w:jc w:val="center"/>
+            <w:rPr>
+              <w:rFonts w:asciiTheme="minorHAnsi" w:eastAsiaTheme="minorEastAsia" w:hAnsiTheme="minorHAnsi" w:cstheme="minorBidi"/>
+              <w:noProof/>
+              <w:color w:val="auto"/>
+              <w:lang w:val="en-PH" w:eastAsia="en-PH"/>
+            </w:rPr>
           </w:pPr>
-          <w:hyperlink w:anchor="_Toc6269">
-            <w:r>
-              <w:t>2.1 Product Perspective</w:t>
-            </w:r>
-            <w:r>
+          <w:hyperlink w:anchor="_Toc500702797" w:history="1">
+            <w:r>
+              <w:rPr>
+                <w:rStyle w:val="Hyperlink"/>
+                <w:noProof/>
+                <w:u w:color="000000"/>
+              </w:rPr>
+              <w:t>2.1</w:t>
+            </w:r>
+            <w:r>
+              <w:rPr>
+                <w:rFonts w:asciiTheme="minorHAnsi" w:eastAsiaTheme="minorEastAsia" w:hAnsiTheme="minorHAnsi" w:cstheme="minorBidi"/>
+                <w:noProof/>
+                <w:color w:val="auto"/>
+                <w:lang w:val="en-PH" w:eastAsia="en-PH"/>
+              </w:rPr>
               <w:tab/>
             </w:r>
             <w:r>
+              <w:rPr>
+                <w:rStyle w:val="Hyperlink"/>
+                <w:noProof/>
+              </w:rPr>
+              <w:t>Product Perspective</w:t>
+            </w:r>
+            <w:r>
+              <w:rPr>
+                <w:noProof/>
+                <w:webHidden/>
+              </w:rPr>
+              <w:tab/>
+            </w:r>
+            <w:r>
+              <w:rPr>
+                <w:noProof/>
+                <w:webHidden/>
+              </w:rPr>
               <w:fldChar w:fldCharType="begin"/>
             </w:r>
             <w:r>
-              <w:instrText>PAGEREF _Toc6269 \h</w:instrText>
-            </w:r>
-            <w:r>
+              <w:rPr>
+                <w:noProof/>
+                <w:webHidden/>
+              </w:rPr>
+              <w:instrText xml:space="preserve"> PAGEREF _Toc500702797 \h </w:instrText>
+            </w:r>
+            <w:r>
+              <w:rPr>
+                <w:noProof/>
+                <w:webHidden/>
+              </w:rPr>
+            </w:r>
+            <w:r>
+              <w:rPr>
+                <w:noProof/>
+                <w:webHidden/>
+              </w:rPr>
               <w:fldChar w:fldCharType="separate"/>
             </w:r>
             <w:r>
-              <w:t xml:space="preserve">2 </w:t>
-            </w:r>
-            <w:r>
+              <w:rPr>
+                <w:noProof/>
+                <w:webHidden/>
+              </w:rPr>
+              <w:t>2</w:t>
+            </w:r>
+            <w:r>
+              <w:rPr>
+                <w:noProof/>
+                <w:webHidden/>
+              </w:rPr>
               <w:fldChar w:fldCharType="end"/>
             </w:r>
           </w:hyperlink>
@@ -1073,30 +1598,87 @@
           <w:pPr>
             <w:pStyle w:val="TOC2"/>
             <w:tabs>
-              <w:tab w:val="right" w:leader="dot" w:pos="9472"/>
+              <w:tab w:val="left" w:pos="880"/>
+              <w:tab w:val="right" w:leader="dot" w:pos="9461"/>
             </w:tabs>
-            <w:jc w:val="center"/>
+            <w:rPr>
+              <w:rFonts w:asciiTheme="minorHAnsi" w:eastAsiaTheme="minorEastAsia" w:hAnsiTheme="minorHAnsi" w:cstheme="minorBidi"/>
+              <w:noProof/>
+              <w:color w:val="auto"/>
+              <w:lang w:val="en-PH" w:eastAsia="en-PH"/>
+            </w:rPr>
           </w:pPr>
-          <w:hyperlink w:anchor="_Toc6270">
-            <w:r>
-              <w:t>2.2 Product Functions</w:t>
-            </w:r>
-            <w:r>
+          <w:hyperlink w:anchor="_Toc500702798" w:history="1">
+            <w:r>
+              <w:rPr>
+                <w:rStyle w:val="Hyperlink"/>
+                <w:noProof/>
+                <w:u w:color="000000"/>
+              </w:rPr>
+              <w:t>2.2</w:t>
+            </w:r>
+            <w:r>
+              <w:rPr>
+                <w:rFonts w:asciiTheme="minorHAnsi" w:eastAsiaTheme="minorEastAsia" w:hAnsiTheme="minorHAnsi" w:cstheme="minorBidi"/>
+                <w:noProof/>
+                <w:color w:val="auto"/>
+                <w:lang w:val="en-PH" w:eastAsia="en-PH"/>
+              </w:rPr>
               <w:tab/>
             </w:r>
             <w:r>
+              <w:rPr>
+                <w:rStyle w:val="Hyperlink"/>
+                <w:noProof/>
+              </w:rPr>
+              <w:t>Product Functions</w:t>
+            </w:r>
+            <w:r>
+              <w:rPr>
+                <w:noProof/>
+                <w:webHidden/>
+              </w:rPr>
+              <w:tab/>
+            </w:r>
+            <w:r>
+              <w:rPr>
+                <w:noProof/>
+                <w:webHidden/>
+              </w:rPr>
               <w:fldChar w:fldCharType="begin"/>
             </w:r>
             <w:r>
-              <w:instrText>PAGEREF _Toc6270 \h</w:instrText>
-            </w:r>
-            <w:r>
+              <w:rPr>
+                <w:noProof/>
+                <w:webHidden/>
+              </w:rPr>
+              <w:instrText xml:space="preserve"> PAGEREF _Toc500702798 \h </w:instrText>
+            </w:r>
+            <w:r>
+              <w:rPr>
+                <w:noProof/>
+                <w:webHidden/>
+              </w:rPr>
+            </w:r>
+            <w:r>
+              <w:rPr>
+                <w:noProof/>
+                <w:webHidden/>
+              </w:rPr>
               <w:fldChar w:fldCharType="separate"/>
             </w:r>
             <w:r>
-              <w:t xml:space="preserve">2 </w:t>
-            </w:r>
-            <w:r>
+              <w:rPr>
+                <w:noProof/>
+                <w:webHidden/>
+              </w:rPr>
+              <w:t>2</w:t>
+            </w:r>
+            <w:r>
+              <w:rPr>
+                <w:noProof/>
+                <w:webHidden/>
+              </w:rPr>
               <w:fldChar w:fldCharType="end"/>
             </w:r>
           </w:hyperlink>
@@ -1105,30 +1687,87 @@
           <w:pPr>
             <w:pStyle w:val="TOC2"/>
             <w:tabs>
-              <w:tab w:val="right" w:leader="dot" w:pos="9472"/>
+              <w:tab w:val="left" w:pos="880"/>
+              <w:tab w:val="right" w:leader="dot" w:pos="9461"/>
             </w:tabs>
-            <w:jc w:val="center"/>
+            <w:rPr>
+              <w:rFonts w:asciiTheme="minorHAnsi" w:eastAsiaTheme="minorEastAsia" w:hAnsiTheme="minorHAnsi" w:cstheme="minorBidi"/>
+              <w:noProof/>
+              <w:color w:val="auto"/>
+              <w:lang w:val="en-PH" w:eastAsia="en-PH"/>
+            </w:rPr>
           </w:pPr>
-          <w:hyperlink w:anchor="_Toc6271">
-            <w:r>
-              <w:t>2.3 User Classes and Characteristics</w:t>
-            </w:r>
-            <w:r>
+          <w:hyperlink w:anchor="_Toc500702799" w:history="1">
+            <w:r>
+              <w:rPr>
+                <w:rStyle w:val="Hyperlink"/>
+                <w:noProof/>
+                <w:u w:color="000000"/>
+              </w:rPr>
+              <w:t>2.3</w:t>
+            </w:r>
+            <w:r>
+              <w:rPr>
+                <w:rFonts w:asciiTheme="minorHAnsi" w:eastAsiaTheme="minorEastAsia" w:hAnsiTheme="minorHAnsi" w:cstheme="minorBidi"/>
+                <w:noProof/>
+                <w:color w:val="auto"/>
+                <w:lang w:val="en-PH" w:eastAsia="en-PH"/>
+              </w:rPr>
               <w:tab/>
             </w:r>
             <w:r>
+              <w:rPr>
+                <w:rStyle w:val="Hyperlink"/>
+                <w:noProof/>
+              </w:rPr>
+              <w:t>User Classes and Characteristics</w:t>
+            </w:r>
+            <w:r>
+              <w:rPr>
+                <w:noProof/>
+                <w:webHidden/>
+              </w:rPr>
+              <w:tab/>
+            </w:r>
+            <w:r>
+              <w:rPr>
+                <w:noProof/>
+                <w:webHidden/>
+              </w:rPr>
               <w:fldChar w:fldCharType="begin"/>
             </w:r>
             <w:r>
-              <w:instrText>PAGEREF _Toc6271 \h</w:instrText>
-            </w:r>
-            <w:r>
+              <w:rPr>
+                <w:noProof/>
+                <w:webHidden/>
+              </w:rPr>
+              <w:instrText xml:space="preserve"> PAGEREF _Toc500702799 \h </w:instrText>
+            </w:r>
+            <w:r>
+              <w:rPr>
+                <w:noProof/>
+                <w:webHidden/>
+              </w:rPr>
+            </w:r>
+            <w:r>
+              <w:rPr>
+                <w:noProof/>
+                <w:webHidden/>
+              </w:rPr>
               <w:fldChar w:fldCharType="separate"/>
             </w:r>
             <w:r>
-              <w:t xml:space="preserve">2 </w:t>
-            </w:r>
-            <w:r>
+              <w:rPr>
+                <w:noProof/>
+                <w:webHidden/>
+              </w:rPr>
+              <w:t>2</w:t>
+            </w:r>
+            <w:r>
+              <w:rPr>
+                <w:noProof/>
+                <w:webHidden/>
+              </w:rPr>
               <w:fldChar w:fldCharType="end"/>
             </w:r>
           </w:hyperlink>
@@ -1137,30 +1776,87 @@
           <w:pPr>
             <w:pStyle w:val="TOC2"/>
             <w:tabs>
-              <w:tab w:val="right" w:leader="dot" w:pos="9472"/>
+              <w:tab w:val="left" w:pos="880"/>
+              <w:tab w:val="right" w:leader="dot" w:pos="9461"/>
             </w:tabs>
-            <w:jc w:val="center"/>
+            <w:rPr>
+              <w:rFonts w:asciiTheme="minorHAnsi" w:eastAsiaTheme="minorEastAsia" w:hAnsiTheme="minorHAnsi" w:cstheme="minorBidi"/>
+              <w:noProof/>
+              <w:color w:val="auto"/>
+              <w:lang w:val="en-PH" w:eastAsia="en-PH"/>
+            </w:rPr>
           </w:pPr>
-          <w:hyperlink w:anchor="_Toc6272">
-            <w:r>
-              <w:t>2.4 Operating Environment</w:t>
-            </w:r>
-            <w:r>
+          <w:hyperlink w:anchor="_Toc500702800" w:history="1">
+            <w:r>
+              <w:rPr>
+                <w:rStyle w:val="Hyperlink"/>
+                <w:noProof/>
+                <w:u w:color="000000"/>
+              </w:rPr>
+              <w:t>2.4</w:t>
+            </w:r>
+            <w:r>
+              <w:rPr>
+                <w:rFonts w:asciiTheme="minorHAnsi" w:eastAsiaTheme="minorEastAsia" w:hAnsiTheme="minorHAnsi" w:cstheme="minorBidi"/>
+                <w:noProof/>
+                <w:color w:val="auto"/>
+                <w:lang w:val="en-PH" w:eastAsia="en-PH"/>
+              </w:rPr>
               <w:tab/>
             </w:r>
             <w:r>
+              <w:rPr>
+                <w:rStyle w:val="Hyperlink"/>
+                <w:noProof/>
+              </w:rPr>
+              <w:t>Operating Environment</w:t>
+            </w:r>
+            <w:r>
+              <w:rPr>
+                <w:noProof/>
+                <w:webHidden/>
+              </w:rPr>
+              <w:tab/>
+            </w:r>
+            <w:r>
+              <w:rPr>
+                <w:noProof/>
+                <w:webHidden/>
+              </w:rPr>
               <w:fldChar w:fldCharType="begin"/>
             </w:r>
             <w:r>
-              <w:instrText>PAGEREF _Toc6272 \h</w:instrText>
-            </w:r>
-            <w:r>
+              <w:rPr>
+                <w:noProof/>
+                <w:webHidden/>
+              </w:rPr>
+              <w:instrText xml:space="preserve"> PAGEREF _Toc500702800 \h </w:instrText>
+            </w:r>
+            <w:r>
+              <w:rPr>
+                <w:noProof/>
+                <w:webHidden/>
+              </w:rPr>
+            </w:r>
+            <w:r>
+              <w:rPr>
+                <w:noProof/>
+                <w:webHidden/>
+              </w:rPr>
               <w:fldChar w:fldCharType="separate"/>
             </w:r>
             <w:r>
-              <w:t xml:space="preserve">2 </w:t>
-            </w:r>
-            <w:r>
+              <w:rPr>
+                <w:noProof/>
+                <w:webHidden/>
+              </w:rPr>
+              <w:t>3</w:t>
+            </w:r>
+            <w:r>
+              <w:rPr>
+                <w:noProof/>
+                <w:webHidden/>
+              </w:rPr>
               <w:fldChar w:fldCharType="end"/>
             </w:r>
           </w:hyperlink>
@@ -1169,30 +1865,87 @@
           <w:pPr>
             <w:pStyle w:val="TOC2"/>
             <w:tabs>
-              <w:tab w:val="right" w:leader="dot" w:pos="9472"/>
+              <w:tab w:val="left" w:pos="880"/>
+              <w:tab w:val="right" w:leader="dot" w:pos="9461"/>
             </w:tabs>
-            <w:jc w:val="center"/>
+            <w:rPr>
+              <w:rFonts w:asciiTheme="minorHAnsi" w:eastAsiaTheme="minorEastAsia" w:hAnsiTheme="minorHAnsi" w:cstheme="minorBidi"/>
+              <w:noProof/>
+              <w:color w:val="auto"/>
+              <w:lang w:val="en-PH" w:eastAsia="en-PH"/>
+            </w:rPr>
           </w:pPr>
-          <w:hyperlink w:anchor="_Toc6273">
-            <w:r>
-              <w:t>2.5 Design and Implementation Constraints</w:t>
-            </w:r>
-            <w:r>
+          <w:hyperlink w:anchor="_Toc500702801" w:history="1">
+            <w:r>
+              <w:rPr>
+                <w:rStyle w:val="Hyperlink"/>
+                <w:noProof/>
+                <w:u w:color="000000"/>
+              </w:rPr>
+              <w:t>2.5</w:t>
+            </w:r>
+            <w:r>
+              <w:rPr>
+                <w:rFonts w:asciiTheme="minorHAnsi" w:eastAsiaTheme="minorEastAsia" w:hAnsiTheme="minorHAnsi" w:cstheme="minorBidi"/>
+                <w:noProof/>
+                <w:color w:val="auto"/>
+                <w:lang w:val="en-PH" w:eastAsia="en-PH"/>
+              </w:rPr>
               <w:tab/>
             </w:r>
             <w:r>
+              <w:rPr>
+                <w:rStyle w:val="Hyperlink"/>
+                <w:noProof/>
+              </w:rPr>
+              <w:t>Design and Implementation Constraints</w:t>
+            </w:r>
+            <w:r>
+              <w:rPr>
+                <w:noProof/>
+                <w:webHidden/>
+              </w:rPr>
+              <w:tab/>
+            </w:r>
+            <w:r>
+              <w:rPr>
+                <w:noProof/>
+                <w:webHidden/>
+              </w:rPr>
               <w:fldChar w:fldCharType="begin"/>
             </w:r>
             <w:r>
-              <w:instrText>PAGEREF _Toc6273 \h</w:instrText>
-            </w:r>
-            <w:r>
+              <w:rPr>
+                <w:noProof/>
+                <w:webHidden/>
+              </w:rPr>
+              <w:instrText xml:space="preserve"> PAGEREF _Toc500702801 \h </w:instrText>
+            </w:r>
+            <w:r>
+              <w:rPr>
+                <w:noProof/>
+                <w:webHidden/>
+              </w:rPr>
+            </w:r>
+            <w:r>
+              <w:rPr>
+                <w:noProof/>
+                <w:webHidden/>
+              </w:rPr>
               <w:fldChar w:fldCharType="separate"/>
             </w:r>
             <w:r>
-              <w:t xml:space="preserve">2 </w:t>
-            </w:r>
-            <w:r>
+              <w:rPr>
+                <w:noProof/>
+                <w:webHidden/>
+              </w:rPr>
+              <w:t>3</w:t>
+            </w:r>
+            <w:r>
+              <w:rPr>
+                <w:noProof/>
+                <w:webHidden/>
+              </w:rPr>
               <w:fldChar w:fldCharType="end"/>
             </w:r>
           </w:hyperlink>
@@ -1201,30 +1954,87 @@
           <w:pPr>
             <w:pStyle w:val="TOC2"/>
             <w:tabs>
-              <w:tab w:val="right" w:leader="dot" w:pos="9472"/>
+              <w:tab w:val="left" w:pos="880"/>
+              <w:tab w:val="right" w:leader="dot" w:pos="9461"/>
             </w:tabs>
-            <w:jc w:val="center"/>
+            <w:rPr>
+              <w:rFonts w:asciiTheme="minorHAnsi" w:eastAsiaTheme="minorEastAsia" w:hAnsiTheme="minorHAnsi" w:cstheme="minorBidi"/>
+              <w:noProof/>
+              <w:color w:val="auto"/>
+              <w:lang w:val="en-PH" w:eastAsia="en-PH"/>
+            </w:rPr>
           </w:pPr>
-          <w:hyperlink w:anchor="_Toc6274">
-            <w:r>
-              <w:t>2.6 User Documentation</w:t>
-            </w:r>
-            <w:r>
+          <w:hyperlink w:anchor="_Toc500702802" w:history="1">
+            <w:r>
+              <w:rPr>
+                <w:rStyle w:val="Hyperlink"/>
+                <w:noProof/>
+                <w:u w:color="000000"/>
+              </w:rPr>
+              <w:t>2.6</w:t>
+            </w:r>
+            <w:r>
+              <w:rPr>
+                <w:rFonts w:asciiTheme="minorHAnsi" w:eastAsiaTheme="minorEastAsia" w:hAnsiTheme="minorHAnsi" w:cstheme="minorBidi"/>
+                <w:noProof/>
+                <w:color w:val="auto"/>
+                <w:lang w:val="en-PH" w:eastAsia="en-PH"/>
+              </w:rPr>
               <w:tab/>
             </w:r>
             <w:r>
+              <w:rPr>
+                <w:rStyle w:val="Hyperlink"/>
+                <w:noProof/>
+              </w:rPr>
+              <w:t>User Documentation</w:t>
+            </w:r>
+            <w:r>
+              <w:rPr>
+                <w:noProof/>
+                <w:webHidden/>
+              </w:rPr>
+              <w:tab/>
+            </w:r>
+            <w:r>
+              <w:rPr>
+                <w:noProof/>
+                <w:webHidden/>
+              </w:rPr>
               <w:fldChar w:fldCharType="begin"/>
             </w:r>
             <w:r>
-              <w:instrText>PAGEREF _Toc6274 \h</w:instrText>
-            </w:r>
-            <w:r>
+              <w:rPr>
+                <w:noProof/>
+                <w:webHidden/>
+              </w:rPr>
+              <w:instrText xml:space="preserve"> PAGEREF _Toc500702802 \h </w:instrText>
+            </w:r>
+            <w:r>
+              <w:rPr>
+                <w:noProof/>
+                <w:webHidden/>
+              </w:rPr>
+            </w:r>
+            <w:r>
+              <w:rPr>
+                <w:noProof/>
+                <w:webHidden/>
+              </w:rPr>
               <w:fldChar w:fldCharType="separate"/>
             </w:r>
             <w:r>
-              <w:t xml:space="preserve">2 </w:t>
-            </w:r>
-            <w:r>
+              <w:rPr>
+                <w:noProof/>
+                <w:webHidden/>
+              </w:rPr>
+              <w:t>3</w:t>
+            </w:r>
+            <w:r>
+              <w:rPr>
+                <w:noProof/>
+                <w:webHidden/>
+              </w:rPr>
               <w:fldChar w:fldCharType="end"/>
             </w:r>
           </w:hyperlink>
@@ -1233,30 +2043,87 @@
           <w:pPr>
             <w:pStyle w:val="TOC2"/>
             <w:tabs>
-              <w:tab w:val="right" w:leader="dot" w:pos="9472"/>
+              <w:tab w:val="left" w:pos="880"/>
+              <w:tab w:val="right" w:leader="dot" w:pos="9461"/>
             </w:tabs>
-            <w:jc w:val="center"/>
+            <w:rPr>
+              <w:rFonts w:asciiTheme="minorHAnsi" w:eastAsiaTheme="minorEastAsia" w:hAnsiTheme="minorHAnsi" w:cstheme="minorBidi"/>
+              <w:noProof/>
+              <w:color w:val="auto"/>
+              <w:lang w:val="en-PH" w:eastAsia="en-PH"/>
+            </w:rPr>
           </w:pPr>
-          <w:hyperlink w:anchor="_Toc6275">
-            <w:r>
-              <w:t>2.7 Assumptions and Dependencies</w:t>
-            </w:r>
-            <w:r>
+          <w:hyperlink w:anchor="_Toc500702803" w:history="1">
+            <w:r>
+              <w:rPr>
+                <w:rStyle w:val="Hyperlink"/>
+                <w:noProof/>
+                <w:u w:color="000000"/>
+              </w:rPr>
+              <w:t>2.7</w:t>
+            </w:r>
+            <w:r>
+              <w:rPr>
+                <w:rFonts w:asciiTheme="minorHAnsi" w:eastAsiaTheme="minorEastAsia" w:hAnsiTheme="minorHAnsi" w:cstheme="minorBidi"/>
+                <w:noProof/>
+                <w:color w:val="auto"/>
+                <w:lang w:val="en-PH" w:eastAsia="en-PH"/>
+              </w:rPr>
               <w:tab/>
             </w:r>
             <w:r>
+              <w:rPr>
+                <w:rStyle w:val="Hyperlink"/>
+                <w:noProof/>
+              </w:rPr>
+              <w:t>Assumptions and Dependencies</w:t>
+            </w:r>
+            <w:r>
+              <w:rPr>
+                <w:noProof/>
+                <w:webHidden/>
+              </w:rPr>
+              <w:tab/>
+            </w:r>
+            <w:r>
+              <w:rPr>
+                <w:noProof/>
+                <w:webHidden/>
+              </w:rPr>
               <w:fldChar w:fldCharType="begin"/>
             </w:r>
             <w:r>
-              <w:instrText>PAGEREF _Toc6275 \h</w:instrText>
-            </w:r>
-            <w:r>
+              <w:rPr>
+                <w:noProof/>
+                <w:webHidden/>
+              </w:rPr>
+              <w:instrText xml:space="preserve"> PAGEREF _Toc500702803 \h </w:instrText>
+            </w:r>
+            <w:r>
+              <w:rPr>
+                <w:noProof/>
+                <w:webHidden/>
+              </w:rPr>
+            </w:r>
+            <w:r>
+              <w:rPr>
+                <w:noProof/>
+                <w:webHidden/>
+              </w:rPr>
               <w:fldChar w:fldCharType="separate"/>
             </w:r>
             <w:r>
-              <w:t xml:space="preserve">3 </w:t>
-            </w:r>
-            <w:r>
+              <w:rPr>
+                <w:noProof/>
+                <w:webHidden/>
+              </w:rPr>
+              <w:t>3</w:t>
+            </w:r>
+            <w:r>
+              <w:rPr>
+                <w:noProof/>
+                <w:webHidden/>
+              </w:rPr>
               <w:fldChar w:fldCharType="end"/>
             </w:r>
           </w:hyperlink>
@@ -1265,30 +2132,91 @@
           <w:pPr>
             <w:pStyle w:val="TOC1"/>
             <w:tabs>
-              <w:tab w:val="right" w:leader="dot" w:pos="9472"/>
+              <w:tab w:val="left" w:pos="440"/>
+              <w:tab w:val="right" w:leader="dot" w:pos="9461"/>
             </w:tabs>
-            <w:jc w:val="center"/>
+            <w:rPr>
+              <w:rFonts w:asciiTheme="minorHAnsi" w:eastAsiaTheme="minorEastAsia" w:hAnsiTheme="minorHAnsi" w:cstheme="minorBidi"/>
+              <w:b w:val="0"/>
+              <w:noProof/>
+              <w:color w:val="auto"/>
+              <w:sz w:val="22"/>
+              <w:lang w:val="en-PH" w:eastAsia="en-PH"/>
+            </w:rPr>
           </w:pPr>
-          <w:hyperlink w:anchor="_Toc6276">
-            <w:r>
-              <w:t>3. External Interface Requirements</w:t>
-            </w:r>
-            <w:r>
+          <w:hyperlink w:anchor="_Toc500702804" w:history="1">
+            <w:r>
+              <w:rPr>
+                <w:rStyle w:val="Hyperlink"/>
+                <w:noProof/>
+                <w:u w:color="000000"/>
+              </w:rPr>
+              <w:t>3.</w:t>
+            </w:r>
+            <w:r>
+              <w:rPr>
+                <w:rFonts w:asciiTheme="minorHAnsi" w:eastAsiaTheme="minorEastAsia" w:hAnsiTheme="minorHAnsi" w:cstheme="minorBidi"/>
+                <w:b w:val="0"/>
+                <w:noProof/>
+                <w:color w:val="auto"/>
+                <w:sz w:val="22"/>
+                <w:lang w:val="en-PH" w:eastAsia="en-PH"/>
+              </w:rPr>
               <w:tab/>
             </w:r>
             <w:r>
+              <w:rPr>
+                <w:rStyle w:val="Hyperlink"/>
+                <w:noProof/>
+              </w:rPr>
+              <w:t>External Interface Requirements</w:t>
+            </w:r>
+            <w:r>
+              <w:rPr>
+                <w:noProof/>
+                <w:webHidden/>
+              </w:rPr>
+              <w:tab/>
+            </w:r>
+            <w:r>
+              <w:rPr>
+                <w:noProof/>
+                <w:webHidden/>
+              </w:rPr>
               <w:fldChar w:fldCharType="begin"/>
             </w:r>
             <w:r>
-              <w:instrText>PAGEREF _Toc6276 \h</w:instrText>
-            </w:r>
-            <w:r>
+              <w:rPr>
+                <w:noProof/>
+                <w:webHidden/>
+              </w:rPr>
+              <w:instrText xml:space="preserve"> PAGEREF _Toc500702804 \h </w:instrText>
+            </w:r>
+            <w:r>
+              <w:rPr>
+                <w:noProof/>
+                <w:webHidden/>
+              </w:rPr>
+            </w:r>
+            <w:r>
+              <w:rPr>
+                <w:noProof/>
+                <w:webHidden/>
+              </w:rPr>
               <w:fldChar w:fldCharType="separate"/>
             </w:r>
             <w:r>
-              <w:t xml:space="preserve">3 </w:t>
-            </w:r>
-            <w:r>
+              <w:rPr>
+                <w:noProof/>
+                <w:webHidden/>
+              </w:rPr>
+              <w:t>4</w:t>
+            </w:r>
+            <w:r>
+              <w:rPr>
+                <w:noProof/>
+                <w:webHidden/>
+              </w:rPr>
               <w:fldChar w:fldCharType="end"/>
             </w:r>
           </w:hyperlink>
@@ -1297,30 +2225,87 @@
           <w:pPr>
             <w:pStyle w:val="TOC2"/>
             <w:tabs>
-              <w:tab w:val="right" w:leader="dot" w:pos="9472"/>
+              <w:tab w:val="left" w:pos="880"/>
+              <w:tab w:val="right" w:leader="dot" w:pos="9461"/>
             </w:tabs>
-            <w:jc w:val="center"/>
+            <w:rPr>
+              <w:rFonts w:asciiTheme="minorHAnsi" w:eastAsiaTheme="minorEastAsia" w:hAnsiTheme="minorHAnsi" w:cstheme="minorBidi"/>
+              <w:noProof/>
+              <w:color w:val="auto"/>
+              <w:lang w:val="en-PH" w:eastAsia="en-PH"/>
+            </w:rPr>
           </w:pPr>
-          <w:hyperlink w:anchor="_Toc6277">
-            <w:r>
-              <w:t>3.1 User Interfaces</w:t>
-            </w:r>
-            <w:r>
+          <w:hyperlink w:anchor="_Toc500702805" w:history="1">
+            <w:r>
+              <w:rPr>
+                <w:rStyle w:val="Hyperlink"/>
+                <w:noProof/>
+                <w:u w:color="000000"/>
+              </w:rPr>
+              <w:t>3.1</w:t>
+            </w:r>
+            <w:r>
+              <w:rPr>
+                <w:rFonts w:asciiTheme="minorHAnsi" w:eastAsiaTheme="minorEastAsia" w:hAnsiTheme="minorHAnsi" w:cstheme="minorBidi"/>
+                <w:noProof/>
+                <w:color w:val="auto"/>
+                <w:lang w:val="en-PH" w:eastAsia="en-PH"/>
+              </w:rPr>
               <w:tab/>
             </w:r>
             <w:r>
+              <w:rPr>
+                <w:rStyle w:val="Hyperlink"/>
+                <w:noProof/>
+              </w:rPr>
+              <w:t>User Interfaces</w:t>
+            </w:r>
+            <w:r>
+              <w:rPr>
+                <w:noProof/>
+                <w:webHidden/>
+              </w:rPr>
+              <w:tab/>
+            </w:r>
+            <w:r>
+              <w:rPr>
+                <w:noProof/>
+                <w:webHidden/>
+              </w:rPr>
               <w:fldChar w:fldCharType="begin"/>
             </w:r>
             <w:r>
-              <w:instrText>PAGEREF _Toc6277 \h</w:instrText>
-            </w:r>
-            <w:r>
+              <w:rPr>
+                <w:noProof/>
+                <w:webHidden/>
+              </w:rPr>
+              <w:instrText xml:space="preserve"> PAGEREF _Toc500702805 \h </w:instrText>
+            </w:r>
+            <w:r>
+              <w:rPr>
+                <w:noProof/>
+                <w:webHidden/>
+              </w:rPr>
+            </w:r>
+            <w:r>
+              <w:rPr>
+                <w:noProof/>
+                <w:webHidden/>
+              </w:rPr>
               <w:fldChar w:fldCharType="separate"/>
             </w:r>
             <w:r>
-              <w:t xml:space="preserve">3 </w:t>
-            </w:r>
-            <w:r>
+              <w:rPr>
+                <w:noProof/>
+                <w:webHidden/>
+              </w:rPr>
+              <w:t>4</w:t>
+            </w:r>
+            <w:r>
+              <w:rPr>
+                <w:noProof/>
+                <w:webHidden/>
+              </w:rPr>
               <w:fldChar w:fldCharType="end"/>
             </w:r>
           </w:hyperlink>
@@ -1329,30 +2314,87 @@
           <w:pPr>
             <w:pStyle w:val="TOC2"/>
             <w:tabs>
-              <w:tab w:val="right" w:leader="dot" w:pos="9472"/>
+              <w:tab w:val="left" w:pos="880"/>
+              <w:tab w:val="right" w:leader="dot" w:pos="9461"/>
             </w:tabs>
-            <w:jc w:val="center"/>
+            <w:rPr>
+              <w:rFonts w:asciiTheme="minorHAnsi" w:eastAsiaTheme="minorEastAsia" w:hAnsiTheme="minorHAnsi" w:cstheme="minorBidi"/>
+              <w:noProof/>
+              <w:color w:val="auto"/>
+              <w:lang w:val="en-PH" w:eastAsia="en-PH"/>
+            </w:rPr>
           </w:pPr>
-          <w:hyperlink w:anchor="_Toc6278">
-            <w:r>
-              <w:t>3.2 Hardware Interfaces</w:t>
-            </w:r>
-            <w:r>
+          <w:hyperlink w:anchor="_Toc500702806" w:history="1">
+            <w:r>
+              <w:rPr>
+                <w:rStyle w:val="Hyperlink"/>
+                <w:noProof/>
+                <w:u w:color="000000"/>
+              </w:rPr>
+              <w:t>3.2</w:t>
+            </w:r>
+            <w:r>
+              <w:rPr>
+                <w:rFonts w:asciiTheme="minorHAnsi" w:eastAsiaTheme="minorEastAsia" w:hAnsiTheme="minorHAnsi" w:cstheme="minorBidi"/>
+                <w:noProof/>
+                <w:color w:val="auto"/>
+                <w:lang w:val="en-PH" w:eastAsia="en-PH"/>
+              </w:rPr>
               <w:tab/>
             </w:r>
             <w:r>
+              <w:rPr>
+                <w:rStyle w:val="Hyperlink"/>
+                <w:noProof/>
+              </w:rPr>
+              <w:t>Hardware Interfaces</w:t>
+            </w:r>
+            <w:r>
+              <w:rPr>
+                <w:noProof/>
+                <w:webHidden/>
+              </w:rPr>
+              <w:tab/>
+            </w:r>
+            <w:r>
+              <w:rPr>
+                <w:noProof/>
+                <w:webHidden/>
+              </w:rPr>
               <w:fldChar w:fldCharType="begin"/>
             </w:r>
             <w:r>
-              <w:instrText>PAGEREF _Toc6278 \h</w:instrText>
-            </w:r>
-            <w:r>
+              <w:rPr>
+                <w:noProof/>
+                <w:webHidden/>
+              </w:rPr>
+              <w:instrText xml:space="preserve"> PAGEREF _Toc500702806 \h </w:instrText>
+            </w:r>
+            <w:r>
+              <w:rPr>
+                <w:noProof/>
+                <w:webHidden/>
+              </w:rPr>
+            </w:r>
+            <w:r>
+              <w:rPr>
+                <w:noProof/>
+                <w:webHidden/>
+              </w:rPr>
               <w:fldChar w:fldCharType="separate"/>
             </w:r>
             <w:r>
-              <w:t xml:space="preserve">3 </w:t>
-            </w:r>
-            <w:r>
+              <w:rPr>
+                <w:noProof/>
+                <w:webHidden/>
+              </w:rPr>
+              <w:t>4</w:t>
+            </w:r>
+            <w:r>
+              <w:rPr>
+                <w:noProof/>
+                <w:webHidden/>
+              </w:rPr>
               <w:fldChar w:fldCharType="end"/>
             </w:r>
           </w:hyperlink>
@@ -1361,30 +2403,87 @@
           <w:pPr>
             <w:pStyle w:val="TOC2"/>
             <w:tabs>
-              <w:tab w:val="right" w:leader="dot" w:pos="9472"/>
+              <w:tab w:val="left" w:pos="880"/>
+              <w:tab w:val="right" w:leader="dot" w:pos="9461"/>
             </w:tabs>
-            <w:jc w:val="center"/>
+            <w:rPr>
+              <w:rFonts w:asciiTheme="minorHAnsi" w:eastAsiaTheme="minorEastAsia" w:hAnsiTheme="minorHAnsi" w:cstheme="minorBidi"/>
+              <w:noProof/>
+              <w:color w:val="auto"/>
+              <w:lang w:val="en-PH" w:eastAsia="en-PH"/>
+            </w:rPr>
           </w:pPr>
-          <w:hyperlink w:anchor="_Toc6279">
-            <w:r>
-              <w:t>3.3 Software Interfaces</w:t>
-            </w:r>
-            <w:r>
+          <w:hyperlink w:anchor="_Toc500702807" w:history="1">
+            <w:r>
+              <w:rPr>
+                <w:rStyle w:val="Hyperlink"/>
+                <w:noProof/>
+                <w:u w:color="000000"/>
+              </w:rPr>
+              <w:t>3.3</w:t>
+            </w:r>
+            <w:r>
+              <w:rPr>
+                <w:rFonts w:asciiTheme="minorHAnsi" w:eastAsiaTheme="minorEastAsia" w:hAnsiTheme="minorHAnsi" w:cstheme="minorBidi"/>
+                <w:noProof/>
+                <w:color w:val="auto"/>
+                <w:lang w:val="en-PH" w:eastAsia="en-PH"/>
+              </w:rPr>
               <w:tab/>
             </w:r>
             <w:r>
+              <w:rPr>
+                <w:rStyle w:val="Hyperlink"/>
+                <w:noProof/>
+              </w:rPr>
+              <w:t>Software Interfaces</w:t>
+            </w:r>
+            <w:r>
+              <w:rPr>
+                <w:noProof/>
+                <w:webHidden/>
+              </w:rPr>
+              <w:tab/>
+            </w:r>
+            <w:r>
+              <w:rPr>
+                <w:noProof/>
+                <w:webHidden/>
+              </w:rPr>
               <w:fldChar w:fldCharType="begin"/>
             </w:r>
             <w:r>
-              <w:instrText>PAGEREF _Toc6279 \h</w:instrText>
-            </w:r>
-            <w:r>
+              <w:rPr>
+                <w:noProof/>
+                <w:webHidden/>
+              </w:rPr>
+              <w:instrText xml:space="preserve"> PAGEREF _Toc500702807 \h </w:instrText>
+            </w:r>
+            <w:r>
+              <w:rPr>
+                <w:noProof/>
+                <w:webHidden/>
+              </w:rPr>
+            </w:r>
+            <w:r>
+              <w:rPr>
+                <w:noProof/>
+                <w:webHidden/>
+              </w:rPr>
               <w:fldChar w:fldCharType="separate"/>
             </w:r>
             <w:r>
-              <w:t xml:space="preserve">3 </w:t>
-            </w:r>
-            <w:r>
+              <w:rPr>
+                <w:noProof/>
+                <w:webHidden/>
+              </w:rPr>
+              <w:t>5</w:t>
+            </w:r>
+            <w:r>
+              <w:rPr>
+                <w:noProof/>
+                <w:webHidden/>
+              </w:rPr>
               <w:fldChar w:fldCharType="end"/>
             </w:r>
           </w:hyperlink>
@@ -1393,30 +2492,87 @@
           <w:pPr>
             <w:pStyle w:val="TOC2"/>
             <w:tabs>
-              <w:tab w:val="right" w:leader="dot" w:pos="9472"/>
+              <w:tab w:val="left" w:pos="880"/>
+              <w:tab w:val="right" w:leader="dot" w:pos="9461"/>
             </w:tabs>
-            <w:jc w:val="center"/>
+            <w:rPr>
+              <w:rFonts w:asciiTheme="minorHAnsi" w:eastAsiaTheme="minorEastAsia" w:hAnsiTheme="minorHAnsi" w:cstheme="minorBidi"/>
+              <w:noProof/>
+              <w:color w:val="auto"/>
+              <w:lang w:val="en-PH" w:eastAsia="en-PH"/>
+            </w:rPr>
           </w:pPr>
-          <w:hyperlink w:anchor="_Toc6280">
-            <w:r>
-              <w:t>3.4 Communications Interfaces</w:t>
-            </w:r>
-            <w:r>
+          <w:hyperlink w:anchor="_Toc500702808" w:history="1">
+            <w:r>
+              <w:rPr>
+                <w:rStyle w:val="Hyperlink"/>
+                <w:noProof/>
+                <w:u w:color="000000"/>
+              </w:rPr>
+              <w:t>3.4</w:t>
+            </w:r>
+            <w:r>
+              <w:rPr>
+                <w:rFonts w:asciiTheme="minorHAnsi" w:eastAsiaTheme="minorEastAsia" w:hAnsiTheme="minorHAnsi" w:cstheme="minorBidi"/>
+                <w:noProof/>
+                <w:color w:val="auto"/>
+                <w:lang w:val="en-PH" w:eastAsia="en-PH"/>
+              </w:rPr>
               <w:tab/>
             </w:r>
             <w:r>
+              <w:rPr>
+                <w:rStyle w:val="Hyperlink"/>
+                <w:noProof/>
+              </w:rPr>
+              <w:t>Communications Interfaces</w:t>
+            </w:r>
+            <w:r>
+              <w:rPr>
+                <w:noProof/>
+                <w:webHidden/>
+              </w:rPr>
+              <w:tab/>
+            </w:r>
+            <w:r>
+              <w:rPr>
+                <w:noProof/>
+                <w:webHidden/>
+              </w:rPr>
               <w:fldChar w:fldCharType="begin"/>
             </w:r>
             <w:r>
-              <w:instrText>PAGEREF _Toc6280 \h</w:instrText>
-            </w:r>
-            <w:r>
+              <w:rPr>
+                <w:noProof/>
+                <w:webHidden/>
+              </w:rPr>
+              <w:instrText xml:space="preserve"> PAGEREF _Toc500702808 \h </w:instrText>
+            </w:r>
+            <w:r>
+              <w:rPr>
+                <w:noProof/>
+                <w:webHidden/>
+              </w:rPr>
+            </w:r>
+            <w:r>
+              <w:rPr>
+                <w:noProof/>
+                <w:webHidden/>
+              </w:rPr>
               <w:fldChar w:fldCharType="separate"/>
             </w:r>
             <w:r>
-              <w:t xml:space="preserve">3 </w:t>
-            </w:r>
-            <w:r>
+              <w:rPr>
+                <w:noProof/>
+                <w:webHidden/>
+              </w:rPr>
+              <w:t>5</w:t>
+            </w:r>
+            <w:r>
+              <w:rPr>
+                <w:noProof/>
+                <w:webHidden/>
+              </w:rPr>
               <w:fldChar w:fldCharType="end"/>
             </w:r>
           </w:hyperlink>
@@ -1425,30 +2581,91 @@
           <w:pPr>
             <w:pStyle w:val="TOC1"/>
             <w:tabs>
-              <w:tab w:val="right" w:leader="dot" w:pos="9472"/>
+              <w:tab w:val="left" w:pos="440"/>
+              <w:tab w:val="right" w:leader="dot" w:pos="9461"/>
             </w:tabs>
-            <w:jc w:val="center"/>
+            <w:rPr>
+              <w:rFonts w:asciiTheme="minorHAnsi" w:eastAsiaTheme="minorEastAsia" w:hAnsiTheme="minorHAnsi" w:cstheme="minorBidi"/>
+              <w:b w:val="0"/>
+              <w:noProof/>
+              <w:color w:val="auto"/>
+              <w:sz w:val="22"/>
+              <w:lang w:val="en-PH" w:eastAsia="en-PH"/>
+            </w:rPr>
           </w:pPr>
-          <w:hyperlink w:anchor="_Toc6281">
-            <w:r>
-              <w:t>4. System Features</w:t>
-            </w:r>
-            <w:r>
+          <w:hyperlink w:anchor="_Toc500702809" w:history="1">
+            <w:r>
+              <w:rPr>
+                <w:rStyle w:val="Hyperlink"/>
+                <w:noProof/>
+                <w:u w:color="000000"/>
+              </w:rPr>
+              <w:t>4.</w:t>
+            </w:r>
+            <w:r>
+              <w:rPr>
+                <w:rFonts w:asciiTheme="minorHAnsi" w:eastAsiaTheme="minorEastAsia" w:hAnsiTheme="minorHAnsi" w:cstheme="minorBidi"/>
+                <w:b w:val="0"/>
+                <w:noProof/>
+                <w:color w:val="auto"/>
+                <w:sz w:val="22"/>
+                <w:lang w:val="en-PH" w:eastAsia="en-PH"/>
+              </w:rPr>
               <w:tab/>
             </w:r>
             <w:r>
+              <w:rPr>
+                <w:rStyle w:val="Hyperlink"/>
+                <w:noProof/>
+              </w:rPr>
+              <w:t>System Features</w:t>
+            </w:r>
+            <w:r>
+              <w:rPr>
+                <w:noProof/>
+                <w:webHidden/>
+              </w:rPr>
+              <w:tab/>
+            </w:r>
+            <w:r>
+              <w:rPr>
+                <w:noProof/>
+                <w:webHidden/>
+              </w:rPr>
               <w:fldChar w:fldCharType="begin"/>
             </w:r>
             <w:r>
-              <w:instrText>PAGEREF _Toc6281 \h</w:instrText>
-            </w:r>
-            <w:r>
+              <w:rPr>
+                <w:noProof/>
+                <w:webHidden/>
+              </w:rPr>
+              <w:instrText xml:space="preserve"> PAGEREF _Toc500702809 \h </w:instrText>
+            </w:r>
+            <w:r>
+              <w:rPr>
+                <w:noProof/>
+                <w:webHidden/>
+              </w:rPr>
+            </w:r>
+            <w:r>
+              <w:rPr>
+                <w:noProof/>
+                <w:webHidden/>
+              </w:rPr>
               <w:fldChar w:fldCharType="separate"/>
             </w:r>
             <w:r>
-              <w:t xml:space="preserve">4 </w:t>
-            </w:r>
-            <w:r>
+              <w:rPr>
+                <w:noProof/>
+                <w:webHidden/>
+              </w:rPr>
+              <w:t>5</w:t>
+            </w:r>
+            <w:r>
+              <w:rPr>
+                <w:noProof/>
+                <w:webHidden/>
+              </w:rPr>
               <w:fldChar w:fldCharType="end"/>
             </w:r>
           </w:hyperlink>
@@ -1457,30 +2674,180 @@
           <w:pPr>
             <w:pStyle w:val="TOC2"/>
             <w:tabs>
-              <w:tab w:val="right" w:leader="dot" w:pos="9472"/>
+              <w:tab w:val="left" w:pos="880"/>
+              <w:tab w:val="right" w:leader="dot" w:pos="9461"/>
             </w:tabs>
-            <w:jc w:val="center"/>
+            <w:rPr>
+              <w:rFonts w:asciiTheme="minorHAnsi" w:eastAsiaTheme="minorEastAsia" w:hAnsiTheme="minorHAnsi" w:cstheme="minorBidi"/>
+              <w:noProof/>
+              <w:color w:val="auto"/>
+              <w:lang w:val="en-PH" w:eastAsia="en-PH"/>
+            </w:rPr>
           </w:pPr>
-          <w:hyperlink w:anchor="_Toc6282">
-            <w:r>
-              <w:t>4.1 System Feature 1</w:t>
-            </w:r>
-            <w:r>
+          <w:hyperlink w:anchor="_Toc500702810" w:history="1">
+            <w:r>
+              <w:rPr>
+                <w:rStyle w:val="Hyperlink"/>
+                <w:noProof/>
+                <w:u w:color="000000"/>
+              </w:rPr>
+              <w:t>4.1</w:t>
+            </w:r>
+            <w:r>
+              <w:rPr>
+                <w:rFonts w:asciiTheme="minorHAnsi" w:eastAsiaTheme="minorEastAsia" w:hAnsiTheme="minorHAnsi" w:cstheme="minorBidi"/>
+                <w:noProof/>
+                <w:color w:val="auto"/>
+                <w:lang w:val="en-PH" w:eastAsia="en-PH"/>
+              </w:rPr>
               <w:tab/>
             </w:r>
             <w:r>
+              <w:rPr>
+                <w:rStyle w:val="Hyperlink"/>
+                <w:noProof/>
+              </w:rPr>
+              <w:t>Escalation Report</w:t>
+            </w:r>
+            <w:r>
+              <w:rPr>
+                <w:noProof/>
+                <w:webHidden/>
+              </w:rPr>
+              <w:tab/>
+            </w:r>
+            <w:r>
+              <w:rPr>
+                <w:noProof/>
+                <w:webHidden/>
+              </w:rPr>
               <w:fldChar w:fldCharType="begin"/>
             </w:r>
             <w:r>
-              <w:instrText>PAGEREF _Toc6282 \h</w:instrText>
-            </w:r>
-            <w:r>
+              <w:rPr>
+                <w:noProof/>
+                <w:webHidden/>
+              </w:rPr>
+              <w:instrText xml:space="preserve"> PAGEREF _Toc500702810 \h </w:instrText>
+            </w:r>
+            <w:r>
+              <w:rPr>
+                <w:noProof/>
+                <w:webHidden/>
+              </w:rPr>
+            </w:r>
+            <w:r>
+              <w:rPr>
+                <w:noProof/>
+                <w:webHidden/>
+              </w:rPr>
               <w:fldChar w:fldCharType="separate"/>
             </w:r>
             <w:r>
-              <w:t xml:space="preserve">4 </w:t>
-            </w:r>
-            <w:r>
+              <w:rPr>
+                <w:noProof/>
+                <w:webHidden/>
+              </w:rPr>
+              <w:t>5</w:t>
+            </w:r>
+            <w:r>
+              <w:rPr>
+                <w:noProof/>
+                <w:webHidden/>
+              </w:rPr>
+              <w:fldChar w:fldCharType="end"/>
+            </w:r>
+          </w:hyperlink>
+        </w:p>
+        <w:p>
+          <w:pPr>
+            <w:pStyle w:val="TOC1"/>
+            <w:tabs>
+              <w:tab w:val="left" w:pos="440"/>
+              <w:tab w:val="right" w:leader="dot" w:pos="9461"/>
+            </w:tabs>
+            <w:rPr>
+              <w:rFonts w:asciiTheme="minorHAnsi" w:eastAsiaTheme="minorEastAsia" w:hAnsiTheme="minorHAnsi" w:cstheme="minorBidi"/>
+              <w:b w:val="0"/>
+              <w:noProof/>
+              <w:color w:val="auto"/>
+              <w:sz w:val="22"/>
+              <w:lang w:val="en-PH" w:eastAsia="en-PH"/>
+            </w:rPr>
+          </w:pPr>
+          <w:hyperlink w:anchor="_Toc500702811" w:history="1">
+            <w:r>
+              <w:rPr>
+                <w:rStyle w:val="Hyperlink"/>
+                <w:noProof/>
+                <w:u w:color="000000"/>
+              </w:rPr>
+              <w:t>5.</w:t>
+            </w:r>
+            <w:r>
+              <w:rPr>
+                <w:rFonts w:asciiTheme="minorHAnsi" w:eastAsiaTheme="minorEastAsia" w:hAnsiTheme="minorHAnsi" w:cstheme="minorBidi"/>
+                <w:b w:val="0"/>
+                <w:noProof/>
+                <w:color w:val="auto"/>
+                <w:sz w:val="22"/>
+                <w:lang w:val="en-PH" w:eastAsia="en-PH"/>
+              </w:rPr>
+              <w:tab/>
+            </w:r>
+            <w:r>
+              <w:rPr>
+                <w:rStyle w:val="Hyperlink"/>
+                <w:noProof/>
+              </w:rPr>
+              <w:t>Other Nonfunctional Requirements</w:t>
+            </w:r>
+            <w:r>
+              <w:rPr>
+                <w:noProof/>
+                <w:webHidden/>
+              </w:rPr>
+              <w:tab/>
+            </w:r>
+            <w:r>
+              <w:rPr>
+                <w:noProof/>
+                <w:webHidden/>
+              </w:rPr>
+              <w:fldChar w:fldCharType="begin"/>
+            </w:r>
+            <w:r>
+              <w:rPr>
+                <w:noProof/>
+                <w:webHidden/>
+              </w:rPr>
+              <w:instrText xml:space="preserve"> PAGEREF _Toc500702811 \h </w:instrText>
+            </w:r>
+            <w:r>
+              <w:rPr>
+                <w:noProof/>
+                <w:webHidden/>
+              </w:rPr>
+            </w:r>
+            <w:r>
+              <w:rPr>
+                <w:noProof/>
+                <w:webHidden/>
+              </w:rPr>
+              <w:fldChar w:fldCharType="separate"/>
+            </w:r>
+            <w:r>
+              <w:rPr>
+                <w:noProof/>
+                <w:webHidden/>
+              </w:rPr>
+              <w:t>6</w:t>
+            </w:r>
+            <w:r>
+              <w:rPr>
+                <w:noProof/>
+                <w:webHidden/>
+              </w:rPr>
               <w:fldChar w:fldCharType="end"/>
             </w:r>
           </w:hyperlink>
@@ -1489,30 +2856,443 @@
           <w:pPr>
             <w:pStyle w:val="TOC2"/>
             <w:tabs>
-              <w:tab w:val="right" w:leader="dot" w:pos="9472"/>
+              <w:tab w:val="left" w:pos="880"/>
+              <w:tab w:val="right" w:leader="dot" w:pos="9461"/>
             </w:tabs>
-            <w:jc w:val="center"/>
+            <w:rPr>
+              <w:rFonts w:asciiTheme="minorHAnsi" w:eastAsiaTheme="minorEastAsia" w:hAnsiTheme="minorHAnsi" w:cstheme="minorBidi"/>
+              <w:noProof/>
+              <w:color w:val="auto"/>
+              <w:lang w:val="en-PH" w:eastAsia="en-PH"/>
+            </w:rPr>
           </w:pPr>
-          <w:hyperlink w:anchor="_Toc6283">
-            <w:r>
-              <w:t>4.2 System Feature 2 (and so on)</w:t>
-            </w:r>
-            <w:r>
+          <w:hyperlink w:anchor="_Toc500702812" w:history="1">
+            <w:r>
+              <w:rPr>
+                <w:rStyle w:val="Hyperlink"/>
+                <w:noProof/>
+                <w:u w:color="000000"/>
+              </w:rPr>
+              <w:t>5.1</w:t>
+            </w:r>
+            <w:r>
+              <w:rPr>
+                <w:rFonts w:asciiTheme="minorHAnsi" w:eastAsiaTheme="minorEastAsia" w:hAnsiTheme="minorHAnsi" w:cstheme="minorBidi"/>
+                <w:noProof/>
+                <w:color w:val="auto"/>
+                <w:lang w:val="en-PH" w:eastAsia="en-PH"/>
+              </w:rPr>
               <w:tab/>
             </w:r>
             <w:r>
+              <w:rPr>
+                <w:rStyle w:val="Hyperlink"/>
+                <w:noProof/>
+              </w:rPr>
+              <w:t>Performance Requirements</w:t>
+            </w:r>
+            <w:r>
+              <w:rPr>
+                <w:noProof/>
+                <w:webHidden/>
+              </w:rPr>
+              <w:tab/>
+            </w:r>
+            <w:r>
+              <w:rPr>
+                <w:noProof/>
+                <w:webHidden/>
+              </w:rPr>
               <w:fldChar w:fldCharType="begin"/>
             </w:r>
             <w:r>
-              <w:instrText>PAGEREF _Toc6283 \h</w:instrText>
-            </w:r>
-            <w:r>
+              <w:rPr>
+                <w:noProof/>
+                <w:webHidden/>
+              </w:rPr>
+              <w:instrText xml:space="preserve"> PAGEREF _Toc500702812 \h </w:instrText>
+            </w:r>
+            <w:r>
+              <w:rPr>
+                <w:noProof/>
+                <w:webHidden/>
+              </w:rPr>
+            </w:r>
+            <w:r>
+              <w:rPr>
+                <w:noProof/>
+                <w:webHidden/>
+              </w:rPr>
               <w:fldChar w:fldCharType="separate"/>
             </w:r>
             <w:r>
-              <w:t xml:space="preserve">4 </w:t>
-            </w:r>
-            <w:r>
+              <w:rPr>
+                <w:noProof/>
+                <w:webHidden/>
+              </w:rPr>
+              <w:t>6</w:t>
+            </w:r>
+            <w:r>
+              <w:rPr>
+                <w:noProof/>
+                <w:webHidden/>
+              </w:rPr>
+              <w:fldChar w:fldCharType="end"/>
+            </w:r>
+          </w:hyperlink>
+        </w:p>
+        <w:p>
+          <w:pPr>
+            <w:pStyle w:val="TOC2"/>
+            <w:tabs>
+              <w:tab w:val="left" w:pos="880"/>
+              <w:tab w:val="right" w:leader="dot" w:pos="9461"/>
+            </w:tabs>
+            <w:rPr>
+              <w:rFonts w:asciiTheme="minorHAnsi" w:eastAsiaTheme="minorEastAsia" w:hAnsiTheme="minorHAnsi" w:cstheme="minorBidi"/>
+              <w:noProof/>
+              <w:color w:val="auto"/>
+              <w:lang w:val="en-PH" w:eastAsia="en-PH"/>
+            </w:rPr>
+          </w:pPr>
+          <w:hyperlink w:anchor="_Toc500702813" w:history="1">
+            <w:r>
+              <w:rPr>
+                <w:rStyle w:val="Hyperlink"/>
+                <w:noProof/>
+                <w:u w:color="000000"/>
+              </w:rPr>
+              <w:t>5.2</w:t>
+            </w:r>
+            <w:r>
+              <w:rPr>
+                <w:rFonts w:asciiTheme="minorHAnsi" w:eastAsiaTheme="minorEastAsia" w:hAnsiTheme="minorHAnsi" w:cstheme="minorBidi"/>
+                <w:noProof/>
+                <w:color w:val="auto"/>
+                <w:lang w:val="en-PH" w:eastAsia="en-PH"/>
+              </w:rPr>
+              <w:tab/>
+            </w:r>
+            <w:r>
+              <w:rPr>
+                <w:rStyle w:val="Hyperlink"/>
+                <w:noProof/>
+              </w:rPr>
+              <w:t>Safety Requirements</w:t>
+            </w:r>
+            <w:r>
+              <w:rPr>
+                <w:noProof/>
+                <w:webHidden/>
+              </w:rPr>
+              <w:tab/>
+            </w:r>
+            <w:r>
+              <w:rPr>
+                <w:noProof/>
+                <w:webHidden/>
+              </w:rPr>
+              <w:fldChar w:fldCharType="begin"/>
+            </w:r>
+            <w:r>
+              <w:rPr>
+                <w:noProof/>
+                <w:webHidden/>
+              </w:rPr>
+              <w:instrText xml:space="preserve"> PAGEREF _Toc500702813 \h </w:instrText>
+            </w:r>
+            <w:r>
+              <w:rPr>
+                <w:noProof/>
+                <w:webHidden/>
+              </w:rPr>
+            </w:r>
+            <w:r>
+              <w:rPr>
+                <w:noProof/>
+                <w:webHidden/>
+              </w:rPr>
+              <w:fldChar w:fldCharType="separate"/>
+            </w:r>
+            <w:r>
+              <w:rPr>
+                <w:noProof/>
+                <w:webHidden/>
+              </w:rPr>
+              <w:t>7</w:t>
+            </w:r>
+            <w:r>
+              <w:rPr>
+                <w:noProof/>
+                <w:webHidden/>
+              </w:rPr>
+              <w:fldChar w:fldCharType="end"/>
+            </w:r>
+          </w:hyperlink>
+        </w:p>
+        <w:p>
+          <w:pPr>
+            <w:pStyle w:val="TOC2"/>
+            <w:tabs>
+              <w:tab w:val="left" w:pos="880"/>
+              <w:tab w:val="right" w:leader="dot" w:pos="9461"/>
+            </w:tabs>
+            <w:rPr>
+              <w:rFonts w:asciiTheme="minorHAnsi" w:eastAsiaTheme="minorEastAsia" w:hAnsiTheme="minorHAnsi" w:cstheme="minorBidi"/>
+              <w:noProof/>
+              <w:color w:val="auto"/>
+              <w:lang w:val="en-PH" w:eastAsia="en-PH"/>
+            </w:rPr>
+          </w:pPr>
+          <w:hyperlink w:anchor="_Toc500702814" w:history="1">
+            <w:r>
+              <w:rPr>
+                <w:rStyle w:val="Hyperlink"/>
+                <w:noProof/>
+                <w:u w:color="000000"/>
+              </w:rPr>
+              <w:t>5.3</w:t>
+            </w:r>
+            <w:r>
+              <w:rPr>
+                <w:rFonts w:asciiTheme="minorHAnsi" w:eastAsiaTheme="minorEastAsia" w:hAnsiTheme="minorHAnsi" w:cstheme="minorBidi"/>
+                <w:noProof/>
+                <w:color w:val="auto"/>
+                <w:lang w:val="en-PH" w:eastAsia="en-PH"/>
+              </w:rPr>
+              <w:tab/>
+            </w:r>
+            <w:r>
+              <w:rPr>
+                <w:rStyle w:val="Hyperlink"/>
+                <w:noProof/>
+              </w:rPr>
+              <w:t>Security Requirements</w:t>
+            </w:r>
+            <w:r>
+              <w:rPr>
+                <w:noProof/>
+                <w:webHidden/>
+              </w:rPr>
+              <w:tab/>
+            </w:r>
+            <w:r>
+              <w:rPr>
+                <w:noProof/>
+                <w:webHidden/>
+              </w:rPr>
+              <w:fldChar w:fldCharType="begin"/>
+            </w:r>
+            <w:r>
+              <w:rPr>
+                <w:noProof/>
+                <w:webHidden/>
+              </w:rPr>
+              <w:instrText xml:space="preserve"> PAGEREF _Toc500702814 \h </w:instrText>
+            </w:r>
+            <w:r>
+              <w:rPr>
+                <w:noProof/>
+                <w:webHidden/>
+              </w:rPr>
+            </w:r>
+            <w:r>
+              <w:rPr>
+                <w:noProof/>
+                <w:webHidden/>
+              </w:rPr>
+              <w:fldChar w:fldCharType="separate"/>
+            </w:r>
+            <w:r>
+              <w:rPr>
+                <w:noProof/>
+                <w:webHidden/>
+              </w:rPr>
+              <w:t>7</w:t>
+            </w:r>
+            <w:r>
+              <w:rPr>
+                <w:noProof/>
+                <w:webHidden/>
+              </w:rPr>
+              <w:fldChar w:fldCharType="end"/>
+            </w:r>
+          </w:hyperlink>
+        </w:p>
+        <w:p>
+          <w:pPr>
+            <w:pStyle w:val="TOC2"/>
+            <w:tabs>
+              <w:tab w:val="left" w:pos="880"/>
+              <w:tab w:val="right" w:leader="dot" w:pos="9461"/>
+            </w:tabs>
+            <w:rPr>
+              <w:rFonts w:asciiTheme="minorHAnsi" w:eastAsiaTheme="minorEastAsia" w:hAnsiTheme="minorHAnsi" w:cstheme="minorBidi"/>
+              <w:noProof/>
+              <w:color w:val="auto"/>
+              <w:lang w:val="en-PH" w:eastAsia="en-PH"/>
+            </w:rPr>
+          </w:pPr>
+          <w:hyperlink w:anchor="_Toc500702815" w:history="1">
+            <w:r>
+              <w:rPr>
+                <w:rStyle w:val="Hyperlink"/>
+                <w:noProof/>
+                <w:u w:color="000000"/>
+              </w:rPr>
+              <w:t>5.4</w:t>
+            </w:r>
+            <w:r>
+              <w:rPr>
+                <w:rFonts w:asciiTheme="minorHAnsi" w:eastAsiaTheme="minorEastAsia" w:hAnsiTheme="minorHAnsi" w:cstheme="minorBidi"/>
+                <w:noProof/>
+                <w:color w:val="auto"/>
+                <w:lang w:val="en-PH" w:eastAsia="en-PH"/>
+              </w:rPr>
+              <w:tab/>
+            </w:r>
+            <w:r>
+              <w:rPr>
+                <w:rStyle w:val="Hyperlink"/>
+                <w:noProof/>
+              </w:rPr>
+              <w:t>Software Quality Attributes</w:t>
+            </w:r>
+            <w:r>
+              <w:rPr>
+                <w:noProof/>
+                <w:webHidden/>
+              </w:rPr>
+              <w:tab/>
+            </w:r>
+            <w:r>
+              <w:rPr>
+                <w:noProof/>
+                <w:webHidden/>
+              </w:rPr>
+              <w:fldChar w:fldCharType="begin"/>
+            </w:r>
+            <w:r>
+              <w:rPr>
+                <w:noProof/>
+                <w:webHidden/>
+              </w:rPr>
+              <w:instrText xml:space="preserve"> PAGEREF _Toc500702815 \h </w:instrText>
+            </w:r>
+            <w:r>
+              <w:rPr>
+                <w:noProof/>
+                <w:webHidden/>
+              </w:rPr>
+            </w:r>
+            <w:r>
+              <w:rPr>
+                <w:noProof/>
+                <w:webHidden/>
+              </w:rPr>
+              <w:fldChar w:fldCharType="separate"/>
+            </w:r>
+            <w:r>
+              <w:rPr>
+                <w:noProof/>
+                <w:webHidden/>
+              </w:rPr>
+              <w:t>7</w:t>
+            </w:r>
+            <w:r>
+              <w:rPr>
+                <w:noProof/>
+                <w:webHidden/>
+              </w:rPr>
+              <w:fldChar w:fldCharType="end"/>
+            </w:r>
+          </w:hyperlink>
+        </w:p>
+        <w:p>
+          <w:pPr>
+            <w:pStyle w:val="TOC2"/>
+            <w:tabs>
+              <w:tab w:val="left" w:pos="880"/>
+              <w:tab w:val="right" w:leader="dot" w:pos="9461"/>
+            </w:tabs>
+            <w:rPr>
+              <w:rFonts w:asciiTheme="minorHAnsi" w:eastAsiaTheme="minorEastAsia" w:hAnsiTheme="minorHAnsi" w:cstheme="minorBidi"/>
+              <w:noProof/>
+              <w:color w:val="auto"/>
+              <w:lang w:val="en-PH" w:eastAsia="en-PH"/>
+            </w:rPr>
+          </w:pPr>
+          <w:hyperlink w:anchor="_Toc500702816" w:history="1">
+            <w:r>
+              <w:rPr>
+                <w:rStyle w:val="Hyperlink"/>
+                <w:noProof/>
+                <w:u w:color="000000"/>
+              </w:rPr>
+              <w:t>5.5</w:t>
+            </w:r>
+            <w:r>
+              <w:rPr>
+                <w:rFonts w:asciiTheme="minorHAnsi" w:eastAsiaTheme="minorEastAsia" w:hAnsiTheme="minorHAnsi" w:cstheme="minorBidi"/>
+                <w:noProof/>
+                <w:color w:val="auto"/>
+                <w:lang w:val="en-PH" w:eastAsia="en-PH"/>
+              </w:rPr>
+              <w:tab/>
+            </w:r>
+            <w:r>
+              <w:rPr>
+                <w:rStyle w:val="Hyperlink"/>
+                <w:noProof/>
+              </w:rPr>
+              <w:t>Business Rules</w:t>
+            </w:r>
+            <w:r>
+              <w:rPr>
+                <w:noProof/>
+                <w:webHidden/>
+              </w:rPr>
+              <w:tab/>
+            </w:r>
+            <w:r>
+              <w:rPr>
+                <w:noProof/>
+                <w:webHidden/>
+              </w:rPr>
+              <w:fldChar w:fldCharType="begin"/>
+            </w:r>
+            <w:r>
+              <w:rPr>
+                <w:noProof/>
+                <w:webHidden/>
+              </w:rPr>
+              <w:instrText xml:space="preserve"> PAGEREF _Toc500702816 \h </w:instrText>
+            </w:r>
+            <w:r>
+              <w:rPr>
+                <w:noProof/>
+                <w:webHidden/>
+              </w:rPr>
+            </w:r>
+            <w:r>
+              <w:rPr>
+                <w:noProof/>
+                <w:webHidden/>
+              </w:rPr>
+              <w:fldChar w:fldCharType="separate"/>
+            </w:r>
+            <w:r>
+              <w:rPr>
+                <w:noProof/>
+                <w:webHidden/>
+              </w:rPr>
+              <w:t>7</w:t>
+            </w:r>
+            <w:r>
+              <w:rPr>
+                <w:noProof/>
+                <w:webHidden/>
+              </w:rPr>
               <w:fldChar w:fldCharType="end"/>
             </w:r>
           </w:hyperlink>
@@ -1521,190 +3301,91 @@
           <w:pPr>
             <w:pStyle w:val="TOC1"/>
             <w:tabs>
-              <w:tab w:val="right" w:leader="dot" w:pos="9472"/>
+              <w:tab w:val="left" w:pos="440"/>
+              <w:tab w:val="right" w:leader="dot" w:pos="9461"/>
             </w:tabs>
-            <w:jc w:val="center"/>
+            <w:rPr>
+              <w:rFonts w:asciiTheme="minorHAnsi" w:eastAsiaTheme="minorEastAsia" w:hAnsiTheme="minorHAnsi" w:cstheme="minorBidi"/>
+              <w:b w:val="0"/>
+              <w:noProof/>
+              <w:color w:val="auto"/>
+              <w:sz w:val="22"/>
+              <w:lang w:val="en-PH" w:eastAsia="en-PH"/>
+            </w:rPr>
           </w:pPr>
-          <w:hyperlink w:anchor="_Toc6284">
-            <w:r>
-              <w:t>5. Other Nonfunctional Requirements</w:t>
-            </w:r>
-            <w:r>
+          <w:hyperlink w:anchor="_Toc500702817" w:history="1">
+            <w:r>
+              <w:rPr>
+                <w:rStyle w:val="Hyperlink"/>
+                <w:noProof/>
+                <w:u w:color="000000"/>
+              </w:rPr>
+              <w:t>6.</w:t>
+            </w:r>
+            <w:r>
+              <w:rPr>
+                <w:rFonts w:asciiTheme="minorHAnsi" w:eastAsiaTheme="minorEastAsia" w:hAnsiTheme="minorHAnsi" w:cstheme="minorBidi"/>
+                <w:b w:val="0"/>
+                <w:noProof/>
+                <w:color w:val="auto"/>
+                <w:sz w:val="22"/>
+                <w:lang w:val="en-PH" w:eastAsia="en-PH"/>
+              </w:rPr>
               <w:tab/>
             </w:r>
             <w:r>
+              <w:rPr>
+                <w:rStyle w:val="Hyperlink"/>
+                <w:noProof/>
+              </w:rPr>
+              <w:t>Other Requirements</w:t>
+            </w:r>
+            <w:r>
+              <w:rPr>
+                <w:noProof/>
+                <w:webHidden/>
+              </w:rPr>
+              <w:tab/>
+            </w:r>
+            <w:r>
+              <w:rPr>
+                <w:noProof/>
+                <w:webHidden/>
+              </w:rPr>
               <w:fldChar w:fldCharType="begin"/>
             </w:r>
             <w:r>
-              <w:instrText>PAGEREF _Toc6284 \h</w:instrText>
-            </w:r>
-            <w:r>
+              <w:rPr>
+                <w:noProof/>
+                <w:webHidden/>
+              </w:rPr>
+              <w:instrText xml:space="preserve"> PAGEREF _Toc500702817 \h </w:instrText>
+            </w:r>
+            <w:r>
+              <w:rPr>
+                <w:noProof/>
+                <w:webHidden/>
+              </w:rPr>
+            </w:r>
+            <w:r>
+              <w:rPr>
+                <w:noProof/>
+                <w:webHidden/>
+              </w:rPr>
               <w:fldChar w:fldCharType="separate"/>
             </w:r>
             <w:r>
-              <w:t xml:space="preserve">4 </w:t>
-            </w:r>
-            <w:r>
-              <w:fldChar w:fldCharType="end"/>
-            </w:r>
-          </w:hyperlink>
-        </w:p>
-        <w:p>
-          <w:pPr>
-            <w:pStyle w:val="TOC2"/>
-            <w:tabs>
-              <w:tab w:val="right" w:leader="dot" w:pos="9472"/>
-            </w:tabs>
-            <w:jc w:val="center"/>
-          </w:pPr>
-          <w:hyperlink w:anchor="_Toc6285">
-            <w:r>
-              <w:t>5.1 Performance Requirements</w:t>
-            </w:r>
-            <w:r>
-              <w:tab/>
-            </w:r>
-            <w:r>
-              <w:fldChar w:fldCharType="begin"/>
-            </w:r>
-            <w:r>
-              <w:instrText>PAGEREF _Toc6285 \h</w:instrText>
-            </w:r>
-            <w:r>
-              <w:fldChar w:fldCharType="separate"/>
-            </w:r>
-            <w:r>
-              <w:t xml:space="preserve">4 </w:t>
-            </w:r>
-            <w:r>
-              <w:fldChar w:fldCharType="end"/>
-            </w:r>
-          </w:hyperlink>
-        </w:p>
-        <w:p>
-          <w:pPr>
-            <w:pStyle w:val="TOC2"/>
-            <w:tabs>
-              <w:tab w:val="right" w:leader="dot" w:pos="9472"/>
-            </w:tabs>
-            <w:jc w:val="center"/>
-          </w:pPr>
-          <w:hyperlink w:anchor="_Toc6286">
-            <w:r>
-              <w:t>5.2 Safety Requirements</w:t>
-            </w:r>
-            <w:r>
-              <w:tab/>
-            </w:r>
-            <w:r>
-              <w:fldChar w:fldCharType="begin"/>
-            </w:r>
-            <w:r>
-              <w:instrText>PAGEREF _Toc6286 \h</w:instrText>
-            </w:r>
-            <w:r>
-              <w:fldChar w:fldCharType="separate"/>
-            </w:r>
-            <w:r>
-              <w:t xml:space="preserve">5 </w:t>
-            </w:r>
-            <w:r>
-              <w:fldChar w:fldCharType="end"/>
-            </w:r>
-          </w:hyperlink>
-        </w:p>
-        <w:p>
-          <w:pPr>
-            <w:pStyle w:val="TOC2"/>
-            <w:tabs>
-              <w:tab w:val="right" w:leader="dot" w:pos="9472"/>
-            </w:tabs>
-            <w:jc w:val="center"/>
-          </w:pPr>
-          <w:hyperlink w:anchor="_Toc6287">
-            <w:r>
-              <w:t>5.3 Security Requirements</w:t>
-            </w:r>
-            <w:r>
-              <w:tab/>
-            </w:r>
-            <w:r>
-              <w:fldChar w:fldCharType="begin"/>
-            </w:r>
-            <w:r>
-              <w:instrText>PAGEREF _Toc6287 \h</w:instrText>
-            </w:r>
-            <w:r>
-              <w:fldChar w:fldCharType="separate"/>
-            </w:r>
-            <w:r>
-              <w:t xml:space="preserve">5 </w:t>
-            </w:r>
-            <w:r>
-              <w:fldChar w:fldCharType="end"/>
-            </w:r>
-          </w:hyperlink>
-        </w:p>
-        <w:p>
-          <w:pPr>
-            <w:pStyle w:val="TOC2"/>
-            <w:tabs>
-              <w:tab w:val="right" w:leader="dot" w:pos="9472"/>
-            </w:tabs>
-            <w:jc w:val="center"/>
-          </w:pPr>
-          <w:hyperlink w:anchor="_Toc6288">
-            <w:r>
-              <w:t>5.4 Software Quality Attributes</w:t>
-            </w:r>
-            <w:r>
-              <w:tab/>
-            </w:r>
-            <w:r>
-              <w:fldChar w:fldCharType="begin"/>
-            </w:r>
-            <w:r>
-              <w:instrText>PAGEREF _Toc6288 \h</w:instrText>
-            </w:r>
-            <w:r>
-              <w:fldChar w:fldCharType="separate"/>
-            </w:r>
-            <w:r>
-              <w:t xml:space="preserve">5 </w:t>
-            </w:r>
-            <w:r>
-              <w:fldChar w:fldCharType="end"/>
-            </w:r>
-          </w:hyperlink>
-        </w:p>
-        <w:p>
-          <w:pPr>
-            <w:pStyle w:val="TOC2"/>
-            <w:tabs>
-              <w:tab w:val="right" w:leader="dot" w:pos="9472"/>
-            </w:tabs>
-            <w:jc w:val="center"/>
-          </w:pPr>
-          <w:hyperlink w:anchor="_Toc6289">
-            <w:r>
-              <w:t>5.5 Business Rules</w:t>
-            </w:r>
-            <w:r>
-              <w:tab/>
-            </w:r>
-            <w:r>
-              <w:fldChar w:fldCharType="begin"/>
-            </w:r>
-            <w:r>
-              <w:instrText>PAGEREF _Toc6289 \h</w:instrText>
-            </w:r>
-            <w:r>
-              <w:fldChar w:fldCharType="separate"/>
-            </w:r>
-            <w:r>
-              <w:t xml:space="preserve">5 </w:t>
-            </w:r>
-            <w:r>
+              <w:rPr>
+                <w:noProof/>
+                <w:webHidden/>
+              </w:rPr>
+              <w:t>7</w:t>
+            </w:r>
+            <w:r>
+              <w:rPr>
+                <w:noProof/>
+                <w:webHidden/>
+              </w:rPr>
               <w:fldChar w:fldCharType="end"/>
             </w:r>
           </w:hyperlink>
@@ -1713,30 +3394,71 @@
           <w:pPr>
             <w:pStyle w:val="TOC1"/>
             <w:tabs>
-              <w:tab w:val="right" w:leader="dot" w:pos="9472"/>
+              <w:tab w:val="right" w:leader="dot" w:pos="9461"/>
             </w:tabs>
-            <w:jc w:val="center"/>
+            <w:rPr>
+              <w:rFonts w:asciiTheme="minorHAnsi" w:eastAsiaTheme="minorEastAsia" w:hAnsiTheme="minorHAnsi" w:cstheme="minorBidi"/>
+              <w:b w:val="0"/>
+              <w:noProof/>
+              <w:color w:val="auto"/>
+              <w:sz w:val="22"/>
+              <w:lang w:val="en-PH" w:eastAsia="en-PH"/>
+            </w:rPr>
           </w:pPr>
-          <w:hyperlink w:anchor="_Toc6290">
-            <w:r>
-              <w:t>6. Other Requirements</w:t>
-            </w:r>
-            <w:r>
+          <w:hyperlink w:anchor="_Toc500702818" w:history="1">
+            <w:r>
+              <w:rPr>
+                <w:rStyle w:val="Hyperlink"/>
+                <w:noProof/>
+              </w:rPr>
+              <w:t>Appendix A: Glossary</w:t>
+            </w:r>
+            <w:r>
+              <w:rPr>
+                <w:noProof/>
+                <w:webHidden/>
+              </w:rPr>
               <w:tab/>
             </w:r>
             <w:r>
+              <w:rPr>
+                <w:noProof/>
+                <w:webHidden/>
+              </w:rPr>
               <w:fldChar w:fldCharType="begin"/>
             </w:r>
             <w:r>
-              <w:instrText>PAGEREF _Toc6290 \h</w:instrText>
-            </w:r>
-            <w:r>
+              <w:rPr>
+                <w:noProof/>
+                <w:webHidden/>
+              </w:rPr>
+              <w:instrText xml:space="preserve"> PAGEREF _Toc500702818 \h </w:instrText>
+            </w:r>
+            <w:r>
+              <w:rPr>
+                <w:noProof/>
+                <w:webHidden/>
+              </w:rPr>
+            </w:r>
+            <w:r>
+              <w:rPr>
+                <w:noProof/>
+                <w:webHidden/>
+              </w:rPr>
               <w:fldChar w:fldCharType="separate"/>
             </w:r>
             <w:r>
-              <w:t xml:space="preserve">5 </w:t>
-            </w:r>
-            <w:r>
+              <w:rPr>
+                <w:noProof/>
+                <w:webHidden/>
+              </w:rPr>
+              <w:t>7</w:t>
+            </w:r>
+            <w:r>
+              <w:rPr>
+                <w:noProof/>
+                <w:webHidden/>
+              </w:rPr>
               <w:fldChar w:fldCharType="end"/>
             </w:r>
           </w:hyperlink>
@@ -1745,30 +3467,71 @@
           <w:pPr>
             <w:pStyle w:val="TOC1"/>
             <w:tabs>
-              <w:tab w:val="right" w:leader="dot" w:pos="9472"/>
+              <w:tab w:val="right" w:leader="dot" w:pos="9461"/>
             </w:tabs>
-            <w:jc w:val="center"/>
+            <w:rPr>
+              <w:rFonts w:asciiTheme="minorHAnsi" w:eastAsiaTheme="minorEastAsia" w:hAnsiTheme="minorHAnsi" w:cstheme="minorBidi"/>
+              <w:b w:val="0"/>
+              <w:noProof/>
+              <w:color w:val="auto"/>
+              <w:sz w:val="22"/>
+              <w:lang w:val="en-PH" w:eastAsia="en-PH"/>
+            </w:rPr>
           </w:pPr>
-          <w:hyperlink w:anchor="_Toc6291">
-            <w:r>
-              <w:t>Appendix A: Glossary</w:t>
-            </w:r>
-            <w:r>
+          <w:hyperlink w:anchor="_Toc500702819" w:history="1">
+            <w:r>
+              <w:rPr>
+                <w:rStyle w:val="Hyperlink"/>
+                <w:noProof/>
+              </w:rPr>
+              <w:t>Appendix B: Analysis Models</w:t>
+            </w:r>
+            <w:r>
+              <w:rPr>
+                <w:noProof/>
+                <w:webHidden/>
+              </w:rPr>
               <w:tab/>
             </w:r>
             <w:r>
+              <w:rPr>
+                <w:noProof/>
+                <w:webHidden/>
+              </w:rPr>
               <w:fldChar w:fldCharType="begin"/>
             </w:r>
             <w:r>
-              <w:instrText>PAGEREF _Toc6291 \h</w:instrText>
-            </w:r>
-            <w:r>
+              <w:rPr>
+                <w:noProof/>
+                <w:webHidden/>
+              </w:rPr>
+              <w:instrText xml:space="preserve"> PAGEREF _Toc500702819 \h </w:instrText>
+            </w:r>
+            <w:r>
+              <w:rPr>
+                <w:noProof/>
+                <w:webHidden/>
+              </w:rPr>
+            </w:r>
+            <w:r>
+              <w:rPr>
+                <w:noProof/>
+                <w:webHidden/>
+              </w:rPr>
               <w:fldChar w:fldCharType="separate"/>
             </w:r>
             <w:r>
-              <w:t xml:space="preserve">5 </w:t>
-            </w:r>
-            <w:r>
+              <w:rPr>
+                <w:noProof/>
+                <w:webHidden/>
+              </w:rPr>
+              <w:t>8</w:t>
+            </w:r>
+            <w:r>
+              <w:rPr>
+                <w:noProof/>
+                <w:webHidden/>
+              </w:rPr>
               <w:fldChar w:fldCharType="end"/>
             </w:r>
           </w:hyperlink>
@@ -1777,62 +3540,71 @@
           <w:pPr>
             <w:pStyle w:val="TOC1"/>
             <w:tabs>
-              <w:tab w:val="right" w:leader="dot" w:pos="9472"/>
+              <w:tab w:val="right" w:leader="dot" w:pos="9461"/>
             </w:tabs>
-            <w:jc w:val="center"/>
+            <w:rPr>
+              <w:rFonts w:asciiTheme="minorHAnsi" w:eastAsiaTheme="minorEastAsia" w:hAnsiTheme="minorHAnsi" w:cstheme="minorBidi"/>
+              <w:b w:val="0"/>
+              <w:noProof/>
+              <w:color w:val="auto"/>
+              <w:sz w:val="22"/>
+              <w:lang w:val="en-PH" w:eastAsia="en-PH"/>
+            </w:rPr>
           </w:pPr>
-          <w:hyperlink w:anchor="_Toc6292">
-            <w:r>
-              <w:t>Appendix B: Analysis Models</w:t>
-            </w:r>
-            <w:r>
+          <w:hyperlink w:anchor="_Toc500702820" w:history="1">
+            <w:r>
+              <w:rPr>
+                <w:rStyle w:val="Hyperlink"/>
+                <w:noProof/>
+              </w:rPr>
+              <w:t>Appendix C: To Be Determined List</w:t>
+            </w:r>
+            <w:r>
+              <w:rPr>
+                <w:noProof/>
+                <w:webHidden/>
+              </w:rPr>
               <w:tab/>
             </w:r>
             <w:r>
+              <w:rPr>
+                <w:noProof/>
+                <w:webHidden/>
+              </w:rPr>
               <w:fldChar w:fldCharType="begin"/>
             </w:r>
             <w:r>
-              <w:instrText>PAGEREF _Toc6292 \h</w:instrText>
-            </w:r>
-            <w:r>
+              <w:rPr>
+                <w:noProof/>
+                <w:webHidden/>
+              </w:rPr>
+              <w:instrText xml:space="preserve"> PAGEREF _Toc500702820 \h </w:instrText>
+            </w:r>
+            <w:r>
+              <w:rPr>
+                <w:noProof/>
+                <w:webHidden/>
+              </w:rPr>
+            </w:r>
+            <w:r>
+              <w:rPr>
+                <w:noProof/>
+                <w:webHidden/>
+              </w:rPr>
               <w:fldChar w:fldCharType="separate"/>
             </w:r>
             <w:r>
-              <w:t xml:space="preserve">5 </w:t>
-            </w:r>
-            <w:r>
-              <w:fldChar w:fldCharType="end"/>
-            </w:r>
-          </w:hyperlink>
-        </w:p>
-        <w:p>
-          <w:pPr>
-            <w:pStyle w:val="TOC1"/>
-            <w:tabs>
-              <w:tab w:val="right" w:leader="dot" w:pos="9472"/>
-            </w:tabs>
-            <w:jc w:val="center"/>
-          </w:pPr>
-          <w:hyperlink w:anchor="_Toc6293">
-            <w:r>
-              <w:t>Appendix C: To Be Determined List</w:t>
-            </w:r>
-            <w:r>
-              <w:tab/>
-            </w:r>
-            <w:r>
-              <w:fldChar w:fldCharType="begin"/>
-            </w:r>
-            <w:r>
-              <w:instrText>PAGEREF _Toc6293 \h</w:instrText>
-            </w:r>
-            <w:r>
-              <w:fldChar w:fldCharType="separate"/>
-            </w:r>
-            <w:r>
-              <w:t xml:space="preserve">6 </w:t>
-            </w:r>
-            <w:r>
+              <w:rPr>
+                <w:noProof/>
+                <w:webHidden/>
+              </w:rPr>
+              <w:t>8</w:t>
+            </w:r>
+            <w:r>
+              <w:rPr>
+                <w:noProof/>
+                <w:webHidden/>
+              </w:rPr>
               <w:fldChar w:fldCharType="end"/>
             </w:r>
           </w:hyperlink>
@@ -1884,6 +3656,13 @@
     </w:p>
     <w:p>
       <w:pPr>
+        <w:spacing w:after="211" w:line="259" w:lineRule="auto"/>
+        <w:ind w:left="0" w:firstLine="0"/>
+        <w:jc w:val="center"/>
+      </w:pPr>
+    </w:p>
+    <w:p>
+      <w:pPr>
         <w:pStyle w:val="Heading1"/>
         <w:numPr>
           <w:ilvl w:val="0"/>
@@ -1893,7 +3672,7 @@
         <w:ind w:left="-5"/>
         <w:jc w:val="center"/>
       </w:pPr>
-      <w:bookmarkStart w:id="1" w:name="_Toc6261"/>
+      <w:bookmarkStart w:id="1" w:name="_Toc500702789"/>
       <w:r>
         <w:t>Revision History</w:t>
       </w:r>
@@ -2065,13 +3844,8 @@
               <w:jc w:val="center"/>
             </w:pPr>
             <w:r>
-              <w:t xml:space="preserve">Engel-Jan L. </w:t>
-            </w:r>
-            <w:proofErr w:type="spellStart"/>
-            <w:r>
-              <w:t>Pamittan</w:t>
-            </w:r>
-            <w:proofErr w:type="spellEnd"/>
+              <w:t>Engel-Jan L. Pamittan</w:t>
+            </w:r>
           </w:p>
         </w:tc>
         <w:tc>
@@ -2256,13 +4030,8 @@
               <w:jc w:val="center"/>
             </w:pPr>
             <w:r>
-              <w:t xml:space="preserve">Engel-Jan L. </w:t>
-            </w:r>
-            <w:proofErr w:type="spellStart"/>
-            <w:r>
-              <w:t>Pamittan</w:t>
-            </w:r>
-            <w:proofErr w:type="spellEnd"/>
+              <w:t>Engel-Jan L. Pamittan</w:t>
+            </w:r>
           </w:p>
         </w:tc>
         <w:tc>
@@ -2468,7 +4237,7 @@
         <w:pStyle w:val="Heading1"/>
         <w:ind w:left="400" w:hanging="415"/>
       </w:pPr>
-      <w:bookmarkStart w:id="2" w:name="_Toc6262"/>
+      <w:bookmarkStart w:id="2" w:name="_Toc500702790"/>
       <w:r>
         <w:t>Introduction</w:t>
       </w:r>
@@ -2479,7 +4248,7 @@
         <w:pStyle w:val="Heading2"/>
         <w:ind w:left="482" w:hanging="497"/>
       </w:pPr>
-      <w:bookmarkStart w:id="3" w:name="_Toc6263"/>
+      <w:bookmarkStart w:id="3" w:name="_Toc500702791"/>
       <w:r>
         <w:t>Purpose</w:t>
       </w:r>
@@ -2689,7 +4458,7 @@
         <w:pStyle w:val="Heading2"/>
         <w:ind w:left="482" w:hanging="497"/>
       </w:pPr>
-      <w:bookmarkStart w:id="4" w:name="_Toc6264"/>
+      <w:bookmarkStart w:id="4" w:name="_Toc500702792"/>
       <w:r>
         <w:t>Document Conventions</w:t>
       </w:r>
@@ -2823,7 +4592,7 @@
         <w:ind w:left="482" w:hanging="497"/>
         <w:jc w:val="both"/>
       </w:pPr>
-      <w:bookmarkStart w:id="5" w:name="_Toc6265"/>
+      <w:bookmarkStart w:id="5" w:name="_Toc500702793"/>
       <w:r>
         <w:t>Intended Audience and Reading Suggestions</w:t>
       </w:r>
@@ -2901,7 +4670,7 @@
         <w:ind w:left="482" w:hanging="497"/>
         <w:jc w:val="both"/>
       </w:pPr>
-      <w:bookmarkStart w:id="6" w:name="_Toc6266"/>
+      <w:bookmarkStart w:id="6" w:name="_Toc500702794"/>
       <w:r>
         <w:t>Product Scope</w:t>
       </w:r>
@@ -3190,7 +4959,27 @@
           <w:sz w:val="24"/>
           <w:szCs w:val="24"/>
         </w:rPr>
-        <w:t xml:space="preserve">Since Taal Vista Hotel always aims to deliver excellent services that satisfy their customers’ needs, the module would be able to help the executive management of the hotel to determine what services needs improvement for them to achieve their customers’ satisfaction.  </w:t>
+        <w:t>Since Taal Vista Hotel always aims to deliver excellent services that satisfy t</w:t>
+      </w:r>
+      <w:r>
+        <w:rPr>
+          <w:rFonts w:ascii="Times New Roman" w:hAnsi="Times New Roman" w:cs="Times New Roman"/>
+          <w:i w:val="0"/>
+          <w:color w:val="000000" w:themeColor="text1"/>
+          <w:sz w:val="24"/>
+          <w:szCs w:val="24"/>
+        </w:rPr>
+        <w:t>he</w:t>
+      </w:r>
+      <w:r>
+        <w:rPr>
+          <w:rFonts w:ascii="Times New Roman" w:hAnsi="Times New Roman" w:cs="Times New Roman"/>
+          <w:i w:val="0"/>
+          <w:color w:val="000000" w:themeColor="text1"/>
+          <w:sz w:val="24"/>
+          <w:szCs w:val="24"/>
+        </w:rPr>
+        <w:t xml:space="preserve"> customers’ needs, the module would be able to help the executive management of the hotel to determine what services needs improvement for them to achieve their customers’ satisfaction.  </w:t>
       </w:r>
     </w:p>
     <w:p>
@@ -3225,7 +5014,7 @@
         <w:ind w:left="482" w:hanging="497"/>
         <w:jc w:val="both"/>
       </w:pPr>
-      <w:bookmarkStart w:id="7" w:name="_Toc6267"/>
+      <w:bookmarkStart w:id="7" w:name="_Toc500702795"/>
       <w:r>
         <w:t>References</w:t>
       </w:r>
@@ -3251,7 +5040,6 @@
           <w:id w:val="-1227453908"/>
           <w:citation/>
         </w:sdtPr>
-        <w:sdtEndPr/>
         <w:sdtContent>
           <w:r>
             <w:rPr>
@@ -3351,7 +5139,6 @@
           <w:id w:val="-123387163"/>
           <w:citation/>
         </w:sdtPr>
-        <w:sdtEndPr/>
         <w:sdtContent>
           <w:r>
             <w:rPr>
@@ -3520,7 +5307,7 @@
         <w:ind w:left="400" w:hanging="415"/>
         <w:jc w:val="both"/>
       </w:pPr>
-      <w:bookmarkStart w:id="8" w:name="_Toc6268"/>
+      <w:bookmarkStart w:id="8" w:name="_Toc500702796"/>
       <w:r>
         <w:t>Overall Description</w:t>
       </w:r>
@@ -3532,7 +5319,7 @@
         <w:ind w:left="482" w:hanging="497"/>
         <w:jc w:val="both"/>
       </w:pPr>
-      <w:bookmarkStart w:id="9" w:name="_Toc6269"/>
+      <w:bookmarkStart w:id="9" w:name="_Toc500702797"/>
       <w:r>
         <w:t>Product Perspective</w:t>
       </w:r>
@@ -3673,7 +5460,7 @@
         <w:ind w:left="482" w:hanging="497"/>
         <w:jc w:val="both"/>
       </w:pPr>
-      <w:bookmarkStart w:id="10" w:name="_Toc6270"/>
+      <w:bookmarkStart w:id="10" w:name="_Toc500702798"/>
       <w:r>
         <w:t>Product Functions</w:t>
       </w:r>
@@ -3812,7 +5599,7 @@
         <w:ind w:left="482" w:hanging="497"/>
         <w:jc w:val="both"/>
       </w:pPr>
-      <w:bookmarkStart w:id="11" w:name="_Toc6271"/>
+      <w:bookmarkStart w:id="11" w:name="_Toc500702799"/>
       <w:r>
         <w:t>User Classes and Characteristics</w:t>
       </w:r>
@@ -3963,7 +5750,7 @@
         <w:ind w:left="482" w:hanging="497"/>
         <w:jc w:val="both"/>
       </w:pPr>
-      <w:bookmarkStart w:id="12" w:name="_Toc6272"/>
+      <w:bookmarkStart w:id="12" w:name="_Toc500702800"/>
       <w:r>
         <w:t>Operating Environment</w:t>
       </w:r>
@@ -4222,7 +6009,7 @@
         <w:ind w:left="482" w:hanging="497"/>
         <w:jc w:val="both"/>
       </w:pPr>
-      <w:bookmarkStart w:id="13" w:name="_Toc6273"/>
+      <w:bookmarkStart w:id="13" w:name="_Toc500702801"/>
       <w:r>
         <w:t>Design and Implementation Constraints</w:t>
       </w:r>
@@ -4454,7 +6241,7 @@
         <w:ind w:left="482" w:hanging="497"/>
         <w:jc w:val="both"/>
       </w:pPr>
-      <w:bookmarkStart w:id="14" w:name="_Toc6274"/>
+      <w:bookmarkStart w:id="14" w:name="_Toc500702802"/>
       <w:r>
         <w:t>User Documentation</w:t>
       </w:r>
@@ -4650,7 +6437,7 @@
         <w:ind w:left="482" w:hanging="497"/>
         <w:jc w:val="both"/>
       </w:pPr>
-      <w:bookmarkStart w:id="15" w:name="_Toc6275"/>
+      <w:bookmarkStart w:id="15" w:name="_Toc500702803"/>
       <w:r>
         <w:t>Assumptions and Dependencies</w:t>
       </w:r>
@@ -4762,7 +6549,7 @@
           <w:b w:val="0"/>
         </w:rPr>
       </w:pPr>
-      <w:bookmarkStart w:id="16" w:name="_Toc6276"/>
+      <w:bookmarkStart w:id="16" w:name="_Toc500702804"/>
       <w:r>
         <w:rPr>
           <w:b w:val="0"/>
@@ -4781,7 +6568,7 @@
           <w:b w:val="0"/>
         </w:rPr>
       </w:pPr>
-      <w:bookmarkStart w:id="17" w:name="_Toc6277"/>
+      <w:bookmarkStart w:id="17" w:name="_Toc500702805"/>
       <w:r>
         <w:rPr>
           <w:b w:val="0"/>
@@ -5319,7 +7106,7 @@
         <w:ind w:left="482" w:hanging="497"/>
         <w:jc w:val="both"/>
       </w:pPr>
-      <w:bookmarkStart w:id="18" w:name="_Toc6278"/>
+      <w:bookmarkStart w:id="18" w:name="_Toc500702806"/>
       <w:r>
         <w:t>Hardware Interfaces</w:t>
       </w:r>
@@ -5547,7 +7334,25 @@
           <w:sz w:val="24"/>
           <w:szCs w:val="24"/>
         </w:rPr>
-        <w:t>Computer needs to have 4 gigabyte of RAM,</w:t>
+        <w:t xml:space="preserve">Computer needs to have 4 </w:t>
+      </w:r>
+      <w:r>
+        <w:rPr>
+          <w:rFonts w:ascii="Times New Roman" w:hAnsi="Times New Roman" w:cs="Times New Roman"/>
+          <w:i w:val="0"/>
+          <w:sz w:val="24"/>
+          <w:szCs w:val="24"/>
+        </w:rPr>
+        <w:t>gigabytes</w:t>
+      </w:r>
+      <w:r>
+        <w:rPr>
+          <w:rFonts w:ascii="Times New Roman" w:hAnsi="Times New Roman" w:cs="Times New Roman"/>
+          <w:i w:val="0"/>
+          <w:sz w:val="24"/>
+          <w:szCs w:val="24"/>
+        </w:rPr>
+        <w:t xml:space="preserve"> of RAM,</w:t>
       </w:r>
       <w:r>
         <w:rPr>
@@ -5583,36 +7388,16 @@
           <w:sz w:val="24"/>
           <w:szCs w:val="24"/>
         </w:rPr>
-        <w:t xml:space="preserve"> storage </w:t>
-      </w:r>
-      <w:proofErr w:type="gramStart"/>
-      <w:r>
-        <w:rPr>
-          <w:rFonts w:ascii="Times New Roman" w:hAnsi="Times New Roman" w:cs="Times New Roman"/>
-          <w:i w:val="0"/>
-          <w:sz w:val="24"/>
-          <w:szCs w:val="24"/>
-        </w:rPr>
-        <w:t xml:space="preserve">for </w:t>
-      </w:r>
-      <w:r>
-        <w:rPr>
-          <w:rFonts w:ascii="Times New Roman" w:hAnsi="Times New Roman" w:cs="Times New Roman"/>
-          <w:i w:val="0"/>
-          <w:sz w:val="24"/>
-          <w:szCs w:val="24"/>
-        </w:rPr>
-        <w:t xml:space="preserve"> hard</w:t>
-      </w:r>
-      <w:proofErr w:type="gramEnd"/>
-      <w:r>
-        <w:rPr>
-          <w:rFonts w:ascii="Times New Roman" w:hAnsi="Times New Roman" w:cs="Times New Roman"/>
-          <w:i w:val="0"/>
-          <w:sz w:val="24"/>
-          <w:szCs w:val="24"/>
-        </w:rPr>
-        <w:t xml:space="preserve"> drive, g4560 CPU,</w:t>
+        <w:t xml:space="preserve"> storage for </w:t>
+      </w:r>
+      <w:r>
+        <w:rPr>
+          <w:rFonts w:ascii="Times New Roman" w:hAnsi="Times New Roman" w:cs="Times New Roman"/>
+          <w:i w:val="0"/>
+          <w:sz w:val="24"/>
+          <w:szCs w:val="24"/>
+        </w:rPr>
+        <w:t>hard drive, g4560 CPU,</w:t>
       </w:r>
       <w:r>
         <w:rPr>
@@ -5864,6 +7649,8 @@
           <w:szCs w:val="24"/>
         </w:rPr>
       </w:pPr>
+      <w:bookmarkStart w:id="19" w:name="_Hlk500709022"/>
+      <w:bookmarkStart w:id="20" w:name="_GoBack"/>
       <w:r>
         <w:rPr>
           <w:rFonts w:ascii="Times New Roman" w:hAnsi="Times New Roman" w:cs="Times New Roman"/>
@@ -5935,6 +7722,8 @@
         <w:t xml:space="preserve">  </w:t>
       </w:r>
     </w:p>
+    <w:bookmarkEnd w:id="19"/>
+    <w:bookmarkEnd w:id="20"/>
     <w:p>
       <w:pPr>
         <w:pStyle w:val="ListParagraph"/>
@@ -5955,11 +7744,11 @@
         <w:ind w:left="482" w:hanging="497"/>
         <w:jc w:val="both"/>
       </w:pPr>
-      <w:bookmarkStart w:id="19" w:name="_Toc6279"/>
+      <w:bookmarkStart w:id="21" w:name="_Toc500702807"/>
       <w:r>
         <w:t>Software Interfaces</w:t>
       </w:r>
-      <w:bookmarkEnd w:id="19"/>
+      <w:bookmarkEnd w:id="21"/>
     </w:p>
     <w:p>
       <w:pPr>
@@ -6033,7 +7822,27 @@
           <w:sz w:val="24"/>
           <w:szCs w:val="24"/>
         </w:rPr>
-        <w:t xml:space="preserve">The recommended device to operate the module is android devices because the team will use Java Language and Ionic Framework for developing the mobile application. </w:t>
+        <w:t xml:space="preserve">The recommended device to operate the module is android devices because the team will use Java Language and </w:t>
+      </w:r>
+      <w:r>
+        <w:rPr>
+          <w:rFonts w:ascii="Times New Roman" w:hAnsi="Times New Roman" w:cs="Times New Roman"/>
+          <w:i w:val="0"/>
+          <w:color w:val="000000" w:themeColor="text1"/>
+          <w:sz w:val="24"/>
+          <w:szCs w:val="24"/>
+        </w:rPr>
+        <w:t>Android Studio</w:t>
+      </w:r>
+      <w:r>
+        <w:rPr>
+          <w:rFonts w:ascii="Times New Roman" w:hAnsi="Times New Roman" w:cs="Times New Roman"/>
+          <w:i w:val="0"/>
+          <w:color w:val="000000" w:themeColor="text1"/>
+          <w:sz w:val="24"/>
+          <w:szCs w:val="24"/>
+        </w:rPr>
+        <w:t xml:space="preserve"> for developing the mobile application. </w:t>
       </w:r>
       <w:r>
         <w:rPr>
@@ -6201,11 +8010,11 @@
         <w:ind w:left="482" w:hanging="497"/>
         <w:jc w:val="both"/>
       </w:pPr>
-      <w:bookmarkStart w:id="20" w:name="_Toc6280"/>
+      <w:bookmarkStart w:id="22" w:name="_Toc500702808"/>
       <w:r>
         <w:t>Communications Interfaces</w:t>
       </w:r>
-      <w:bookmarkEnd w:id="20"/>
+      <w:bookmarkEnd w:id="22"/>
     </w:p>
     <w:p>
       <w:pPr>
@@ -6350,11 +8159,11 @@
         <w:ind w:left="400" w:hanging="415"/>
         <w:jc w:val="both"/>
       </w:pPr>
-      <w:bookmarkStart w:id="21" w:name="_Toc6281"/>
+      <w:bookmarkStart w:id="23" w:name="_Toc500702809"/>
       <w:r>
         <w:t>System Features</w:t>
       </w:r>
-      <w:bookmarkEnd w:id="21"/>
+      <w:bookmarkEnd w:id="23"/>
     </w:p>
     <w:p>
       <w:pPr>
@@ -6362,9 +8171,11 @@
         <w:ind w:left="482" w:hanging="497"/>
         <w:jc w:val="both"/>
       </w:pPr>
+      <w:bookmarkStart w:id="24" w:name="_Toc500702810"/>
       <w:r>
         <w:t>Escalation Report</w:t>
       </w:r>
+      <w:bookmarkEnd w:id="24"/>
     </w:p>
     <w:p>
       <w:pPr>
@@ -7253,11 +9064,11 @@
         <w:ind w:left="400" w:hanging="415"/>
         <w:jc w:val="both"/>
       </w:pPr>
-      <w:bookmarkStart w:id="22" w:name="_Toc6284"/>
+      <w:bookmarkStart w:id="25" w:name="_Toc500702811"/>
       <w:r>
         <w:t>Other Nonfunctional Requirements</w:t>
       </w:r>
-      <w:bookmarkEnd w:id="22"/>
+      <w:bookmarkEnd w:id="25"/>
     </w:p>
     <w:p>
       <w:pPr>
@@ -7265,11 +9076,11 @@
         <w:ind w:left="482" w:hanging="497"/>
         <w:jc w:val="both"/>
       </w:pPr>
-      <w:bookmarkStart w:id="23" w:name="_Toc6285"/>
+      <w:bookmarkStart w:id="26" w:name="_Toc500702812"/>
       <w:r>
         <w:t>Performance Requirements</w:t>
       </w:r>
-      <w:bookmarkEnd w:id="23"/>
+      <w:bookmarkEnd w:id="26"/>
     </w:p>
     <w:p>
       <w:pPr>
@@ -7364,11 +9175,11 @@
         <w:ind w:left="482" w:hanging="497"/>
         <w:jc w:val="both"/>
       </w:pPr>
-      <w:bookmarkStart w:id="24" w:name="_Toc6286"/>
+      <w:bookmarkStart w:id="27" w:name="_Toc500702813"/>
       <w:r>
         <w:t>Safety Requirements</w:t>
       </w:r>
-      <w:bookmarkEnd w:id="24"/>
+      <w:bookmarkEnd w:id="27"/>
     </w:p>
     <w:p>
       <w:pPr>
@@ -7492,11 +9303,11 @@
         <w:ind w:left="482" w:hanging="497"/>
         <w:jc w:val="both"/>
       </w:pPr>
-      <w:bookmarkStart w:id="25" w:name="_Toc6287"/>
+      <w:bookmarkStart w:id="28" w:name="_Toc500702814"/>
       <w:r>
         <w:t>Security Requirements</w:t>
       </w:r>
-      <w:bookmarkEnd w:id="25"/>
+      <w:bookmarkEnd w:id="28"/>
     </w:p>
     <w:p>
       <w:pPr>
@@ -7570,11 +9381,11 @@
         <w:ind w:left="482" w:hanging="497"/>
         <w:jc w:val="both"/>
       </w:pPr>
-      <w:bookmarkStart w:id="26" w:name="_Toc6288"/>
+      <w:bookmarkStart w:id="29" w:name="_Toc500702815"/>
       <w:r>
         <w:t>Software Quality Attributes</w:t>
       </w:r>
-      <w:bookmarkEnd w:id="26"/>
+      <w:bookmarkEnd w:id="29"/>
     </w:p>
     <w:p>
       <w:pPr>
@@ -7639,11 +9450,11 @@
         <w:ind w:left="482" w:hanging="497"/>
         <w:jc w:val="both"/>
       </w:pPr>
-      <w:bookmarkStart w:id="27" w:name="_Toc6289"/>
+      <w:bookmarkStart w:id="30" w:name="_Toc500702816"/>
       <w:r>
         <w:t>Business Rules</w:t>
       </w:r>
-      <w:bookmarkEnd w:id="27"/>
+      <w:bookmarkEnd w:id="30"/>
     </w:p>
     <w:p>
       <w:pPr>
@@ -7776,11 +9587,11 @@
         <w:ind w:left="400" w:hanging="415"/>
         <w:jc w:val="both"/>
       </w:pPr>
-      <w:bookmarkStart w:id="28" w:name="_Toc6290"/>
+      <w:bookmarkStart w:id="31" w:name="_Toc500702817"/>
       <w:r>
         <w:t>Other Requirements</w:t>
       </w:r>
-      <w:bookmarkEnd w:id="28"/>
+      <w:bookmarkEnd w:id="31"/>
     </w:p>
     <w:p>
       <w:pPr>
@@ -7855,11 +9666,11 @@
         <w:ind w:left="-5"/>
         <w:jc w:val="both"/>
       </w:pPr>
-      <w:bookmarkStart w:id="29" w:name="_Toc6291"/>
+      <w:bookmarkStart w:id="32" w:name="_Toc500702818"/>
       <w:r>
         <w:t>Appendix A: Glossary</w:t>
       </w:r>
-      <w:bookmarkEnd w:id="29"/>
+      <w:bookmarkEnd w:id="32"/>
     </w:p>
     <w:p>
       <w:pPr>
@@ -8069,46 +9880,6 @@
           <w:szCs w:val="24"/>
         </w:rPr>
         <w:t xml:space="preserve"> platform where the development of the application is being done</w:t>
-      </w:r>
-    </w:p>
-    <w:p>
-      <w:pPr>
-        <w:spacing w:after="271"/>
-        <w:ind w:left="-5"/>
-        <w:jc w:val="both"/>
-        <w:rPr>
-          <w:rFonts w:ascii="Times New Roman" w:hAnsi="Times New Roman" w:cs="Times New Roman"/>
-          <w:i w:val="0"/>
-          <w:sz w:val="24"/>
-          <w:szCs w:val="24"/>
-        </w:rPr>
-      </w:pPr>
-      <w:r>
-        <w:rPr>
-          <w:rFonts w:ascii="Times New Roman" w:hAnsi="Times New Roman" w:cs="Times New Roman"/>
-          <w:i w:val="0"/>
-          <w:sz w:val="24"/>
-          <w:szCs w:val="24"/>
-        </w:rPr>
-        <w:t>Ionic</w:t>
-      </w:r>
-      <w:r>
-        <w:rPr>
-          <w:rFonts w:ascii="Times New Roman" w:hAnsi="Times New Roman" w:cs="Times New Roman"/>
-          <w:i w:val="0"/>
-          <w:sz w:val="24"/>
-          <w:szCs w:val="24"/>
-        </w:rPr>
-        <w:t xml:space="preserve"> Framework – is a</w:t>
-      </w:r>
-      <w:r>
-        <w:rPr>
-          <w:rFonts w:ascii="Times New Roman" w:hAnsi="Times New Roman" w:cs="Times New Roman"/>
-          <w:i w:val="0"/>
-          <w:sz w:val="24"/>
-          <w:szCs w:val="24"/>
-        </w:rPr>
-        <w:t xml:space="preserve"> platform that can be used to test the application</w:t>
       </w:r>
     </w:p>
     <w:p>
@@ -8132,11 +9903,11 @@
         <w:ind w:left="-5"/>
         <w:jc w:val="both"/>
       </w:pPr>
-      <w:bookmarkStart w:id="30" w:name="_Toc6292"/>
+      <w:bookmarkStart w:id="33" w:name="_Toc500702819"/>
       <w:r>
         <w:t>Appendix B: Analysis Models</w:t>
       </w:r>
-      <w:bookmarkEnd w:id="30"/>
+      <w:bookmarkEnd w:id="33"/>
     </w:p>
     <w:p>
       <w:pPr>
@@ -8171,11 +9942,11 @@
         <w:ind w:left="-5"/>
         <w:jc w:val="both"/>
       </w:pPr>
-      <w:bookmarkStart w:id="31" w:name="_Toc6293"/>
+      <w:bookmarkStart w:id="34" w:name="_Toc500702820"/>
       <w:r>
         <w:t>Appendix C: To Be Determined List</w:t>
       </w:r>
-      <w:bookmarkEnd w:id="31"/>
+      <w:bookmarkEnd w:id="34"/>
     </w:p>
     <w:p>
       <w:pPr>
@@ -8204,15 +9975,7 @@
         <w:rPr>
           <w:b/>
         </w:rPr>
-        <w:t xml:space="preserve"> so they can be tracked t</w:t>
-      </w:r>
-      <w:bookmarkStart w:id="32" w:name="_GoBack"/>
-      <w:bookmarkEnd w:id="32"/>
-      <w:r>
-        <w:rPr>
-          <w:b/>
-        </w:rPr>
-        <w:t>o closure.&gt;</w:t>
+        <w:t xml:space="preserve"> so they can be tracked to closure.&gt;</w:t>
       </w:r>
     </w:p>
     <w:sectPr>
@@ -11861,6 +13624,7 @@
   <w:style w:type="paragraph" w:styleId="TOC1">
     <w:name w:val="toc 1"/>
     <w:hidden/>
+    <w:uiPriority w:val="39"/>
     <w:pPr>
       <w:spacing w:after="4" w:line="251" w:lineRule="auto"/>
       <w:ind w:left="25" w:right="119" w:hanging="10"/>
@@ -11876,6 +13640,7 @@
   <w:style w:type="paragraph" w:styleId="TOC2">
     <w:name w:val="toc 2"/>
     <w:hidden/>
+    <w:uiPriority w:val="39"/>
     <w:pPr>
       <w:spacing w:after="2"/>
       <w:ind w:left="297" w:right="111" w:hanging="10"/>
@@ -12360,7 +14125,7 @@
 </file>
 
 <file path=customXml/itemProps1.xml><?xml version="1.0" encoding="utf-8"?>
-<ds:datastoreItem xmlns:ds="http://schemas.openxmlformats.org/officeDocument/2006/customXml" ds:itemID="{100DD33F-2689-4D5F-A3D2-53D6DC790868}">
+<ds:datastoreItem xmlns:ds="http://schemas.openxmlformats.org/officeDocument/2006/customXml" ds:itemID="{81EF0722-F524-4710-B0B8-ED4E357409EF}">
   <ds:schemaRefs>
     <ds:schemaRef ds:uri="http://schemas.openxmlformats.org/officeDocument/2006/bibliography"/>
   </ds:schemaRefs>

</xml_diff>